<commit_message>
all file versions for finished use cases
</commit_message>
<xml_diff>
--- a/Playground/Alison/Use case publishing guide.docx
+++ b/Playground/Alison/Use case publishing guide.docx
@@ -266,37 +266,23 @@
       </w:r>
     </w:p>
     <w:p/>
-    <w:p/>
-    <w:p>
-      <w:pPr>
-        <w:pStyle w:val="ListParagraph"/>
-        <w:numPr>
-          <w:ilvl w:val="0"/>
-          <w:numId w:val="4"/>
-        </w:numPr>
-      </w:pPr>
-      <w:r>
-        <w:t>Ex</w:t>
-      </w:r>
-      <w:r>
-        <w:t>port your notebook as a HTML file</w:t>
-      </w:r>
-      <w:r>
-        <w:t xml:space="preserve"> using jupyter:</w:t>
-      </w:r>
-    </w:p>
-    <w:p>
-      <w:pPr>
-        <w:jc w:val="center"/>
-      </w:pPr>
+    <w:p>
       <w:r>
         <w:rPr>
           <w:noProof/>
         </w:rPr>
         <w:drawing>
-          <wp:inline distT="0" distB="0" distL="0" distR="0" wp14:anchorId="7582D6A6" wp14:editId="3955EF84">
-            <wp:extent cx="2915563" cy="3743325"/>
+          <wp:anchor distT="0" distB="0" distL="114300" distR="114300" simplePos="0" relativeHeight="251660288" behindDoc="0" locked="0" layoutInCell="1" allowOverlap="1" wp14:anchorId="7582D6A6" wp14:editId="4F0F5A85">
+            <wp:simplePos x="0" y="0"/>
+            <wp:positionH relativeFrom="column">
+              <wp:posOffset>3688080</wp:posOffset>
+            </wp:positionH>
+            <wp:positionV relativeFrom="paragraph">
+              <wp:posOffset>60960</wp:posOffset>
+            </wp:positionV>
+            <wp:extent cx="1886667" cy="2423160"/>
             <wp:effectExtent l="0" t="0" r="0" b="0"/>
+            <wp:wrapNone/>
             <wp:docPr id="5" name="Picture 5" descr="Graphical user interface, text, application, chat or text message, email&#10;&#10;Description automatically generated"/>
             <wp:cNvGraphicFramePr>
               <a:graphicFrameLocks xmlns:a="http://schemas.openxmlformats.org/drawingml/2006/main" noChangeAspect="1"/>
@@ -323,197 +309,7 @@
                   <pic:spPr>
                     <a:xfrm>
                       <a:off x="0" y="0"/>
-                      <a:ext cx="2916590" cy="3744644"/>
-                    </a:xfrm>
-                    <a:prstGeom prst="rect">
-                      <a:avLst/>
-                    </a:prstGeom>
-                  </pic:spPr>
-                </pic:pic>
-              </a:graphicData>
-            </a:graphic>
-          </wp:inline>
-        </w:drawing>
-      </w:r>
-    </w:p>
-    <w:p/>
-    <w:p>
-      <w:pPr>
-        <w:pStyle w:val="ListParagraph"/>
-      </w:pPr>
-      <w:r>
-        <w:t xml:space="preserve">Export your </w:t>
-      </w:r>
-      <w:r>
-        <w:t>.ipynb file</w:t>
-      </w:r>
-      <w:r>
-        <w:t xml:space="preserve"> as a HTML file</w:t>
-      </w:r>
-      <w:r>
-        <w:t xml:space="preserve"> using </w:t>
-      </w:r>
-      <w:r>
-        <w:t>VS code</w:t>
-      </w:r>
-      <w:r>
-        <w:t>:</w:t>
-      </w:r>
-    </w:p>
-    <w:p>
-      <w:pPr>
-        <w:pStyle w:val="ListParagraph"/>
-      </w:pPr>
-    </w:p>
-    <w:p>
-      <w:pPr>
-        <w:pStyle w:val="ListParagraph"/>
-        <w:numPr>
-          <w:ilvl w:val="0"/>
-          <w:numId w:val="9"/>
-        </w:numPr>
-      </w:pPr>
-      <w:r>
-        <w:t>Install nbconvert</w:t>
-      </w:r>
-    </w:p>
-    <w:p>
-      <w:pPr>
-        <w:pStyle w:val="ListParagraph"/>
-        <w:ind w:left="1800"/>
-      </w:pPr>
-    </w:p>
-    <w:p>
-      <w:pPr>
-        <w:pStyle w:val="ListParagraph"/>
-        <w:numPr>
-          <w:ilvl w:val="0"/>
-          <w:numId w:val="9"/>
-        </w:numPr>
-      </w:pPr>
-      <w:r>
-        <w:t>And i</w:t>
-      </w:r>
-      <w:r>
-        <w:t>nstall nbconvert dependency modules</w:t>
-      </w:r>
-    </w:p>
-    <w:p>
-      <w:pPr>
-        <w:pStyle w:val="ListParagraph"/>
-        <w:ind w:left="1800"/>
-      </w:pPr>
-      <w:hyperlink r:id="rId12" w:history="1">
-        <w:r>
-          <w:rPr>
-            <w:rStyle w:val="Hyperlink"/>
-          </w:rPr>
-          <w:t>Installation — nbconvert 7.12.0 documentation</w:t>
-        </w:r>
-      </w:hyperlink>
-    </w:p>
-    <w:p>
-      <w:pPr>
-        <w:pStyle w:val="ListParagraph"/>
-        <w:ind w:left="1800"/>
-      </w:pPr>
-    </w:p>
-    <w:p>
-      <w:pPr>
-        <w:pStyle w:val="ListParagraph"/>
-        <w:numPr>
-          <w:ilvl w:val="0"/>
-          <w:numId w:val="9"/>
-        </w:numPr>
-      </w:pPr>
-      <w:r>
-        <w:t>Add a new cell at the end of your use case and use the code:</w:t>
-      </w:r>
-    </w:p>
-    <w:p>
-      <w:pPr>
-        <w:pStyle w:val="ListParagraph"/>
-        <w:ind w:left="1800"/>
-        <w:rPr>
-          <w:b/>
-          <w:bCs/>
-        </w:rPr>
-      </w:pPr>
-      <w:r>
-        <w:t>!</w:t>
-      </w:r>
-      <w:r>
-        <w:rPr>
-          <w:b/>
-          <w:bCs/>
-        </w:rPr>
-        <w:t xml:space="preserve">jupyter nbconvert --to html </w:t>
-      </w:r>
-      <w:r>
-        <w:rPr>
-          <w:b/>
-          <w:bCs/>
-        </w:rPr>
-        <w:t>&lt;usecase&lt;name&gt;</w:t>
-      </w:r>
-      <w:r>
-        <w:rPr>
-          <w:b/>
-          <w:bCs/>
-        </w:rPr>
-        <w:t>.ipynb</w:t>
-      </w:r>
-    </w:p>
-    <w:p>
-      <w:r>
-        <w:tab/>
-      </w:r>
-      <w:r>
-        <w:tab/>
-        <w:t>When you run this code, a new html file of your use case will be made.</w:t>
-      </w:r>
-    </w:p>
-    <w:p>
-      <w:r>
-        <w:drawing>
-          <wp:anchor distT="0" distB="0" distL="114300" distR="114300" simplePos="0" relativeHeight="251659264" behindDoc="0" locked="0" layoutInCell="1" allowOverlap="1" wp14:anchorId="46C7DCB7" wp14:editId="4377E5B4">
-            <wp:simplePos x="0" y="0"/>
-            <wp:positionH relativeFrom="column">
-              <wp:posOffset>838200</wp:posOffset>
-            </wp:positionH>
-            <wp:positionV relativeFrom="paragraph">
-              <wp:posOffset>6350</wp:posOffset>
-            </wp:positionV>
-            <wp:extent cx="4562475" cy="2535823"/>
-            <wp:effectExtent l="0" t="0" r="0" b="0"/>
-            <wp:wrapNone/>
-            <wp:docPr id="882488013" name="Picture 1"/>
-            <wp:cNvGraphicFramePr>
-              <a:graphicFrameLocks xmlns:a="http://schemas.openxmlformats.org/drawingml/2006/main" noChangeAspect="1"/>
-            </wp:cNvGraphicFramePr>
-            <a:graphic xmlns:a="http://schemas.openxmlformats.org/drawingml/2006/main">
-              <a:graphicData uri="http://schemas.openxmlformats.org/drawingml/2006/picture">
-                <pic:pic xmlns:pic="http://schemas.openxmlformats.org/drawingml/2006/picture">
-                  <pic:nvPicPr>
-                    <pic:cNvPr id="882488013" name=""/>
-                    <pic:cNvPicPr/>
-                  </pic:nvPicPr>
-                  <pic:blipFill>
-                    <a:blip r:embed="rId13" cstate="print">
-                      <a:extLst>
-                        <a:ext uri="{28A0092B-C50C-407E-A947-70E740481C1C}">
-                          <a14:useLocalDpi xmlns:a14="http://schemas.microsoft.com/office/drawing/2010/main" val="0"/>
-                        </a:ext>
-                      </a:extLst>
-                    </a:blip>
-                    <a:stretch>
-                      <a:fillRect/>
-                    </a:stretch>
-                  </pic:blipFill>
-                  <pic:spPr>
-                    <a:xfrm>
-                      <a:off x="0" y="0"/>
-                      <a:ext cx="4562475" cy="2535823"/>
+                      <a:ext cx="1889013" cy="2426173"/>
                     </a:xfrm>
                     <a:prstGeom prst="rect">
                       <a:avLst/>
@@ -532,21 +328,570 @@
         </w:drawing>
       </w:r>
     </w:p>
+    <w:p>
+      <w:pPr>
+        <w:pStyle w:val="ListParagraph"/>
+        <w:numPr>
+          <w:ilvl w:val="0"/>
+          <w:numId w:val="4"/>
+        </w:numPr>
+      </w:pPr>
+      <w:r>
+        <w:t>Ex</w:t>
+      </w:r>
+      <w:r>
+        <w:t>port your notebook as a HTML file</w:t>
+      </w:r>
+      <w:r>
+        <w:t xml:space="preserve"> using jupyter:</w:t>
+      </w:r>
+    </w:p>
+    <w:p>
+      <w:pPr>
+        <w:pStyle w:val="ListParagraph"/>
+      </w:pPr>
+    </w:p>
+    <w:p>
+      <w:pPr>
+        <w:jc w:val="center"/>
+      </w:pPr>
+    </w:p>
+    <w:p/>
+    <w:p/>
+    <w:p/>
+    <w:p/>
+    <w:p/>
+    <w:p>
+      <w:pPr>
+        <w:pStyle w:val="ListParagraph"/>
+      </w:pPr>
+    </w:p>
+    <w:p>
+      <w:pPr>
+        <w:pStyle w:val="ListParagraph"/>
+      </w:pPr>
+    </w:p>
+    <w:p>
+      <w:pPr>
+        <w:pStyle w:val="ListParagraph"/>
+      </w:pPr>
+      <w:r>
+        <w:t xml:space="preserve">Export </w:t>
+      </w:r>
+      <w:proofErr w:type="gramStart"/>
+      <w:r>
+        <w:t xml:space="preserve">your </w:t>
+      </w:r>
+      <w:r>
+        <w:t>.ipynb</w:t>
+      </w:r>
+      <w:proofErr w:type="gramEnd"/>
+      <w:r>
+        <w:t xml:space="preserve"> file</w:t>
+      </w:r>
+      <w:r>
+        <w:t xml:space="preserve"> as a HTML file</w:t>
+      </w:r>
+      <w:r>
+        <w:t xml:space="preserve"> using VS code:</w:t>
+      </w:r>
+    </w:p>
+    <w:p>
+      <w:pPr>
+        <w:pStyle w:val="ListParagraph"/>
+        <w:numPr>
+          <w:ilvl w:val="0"/>
+          <w:numId w:val="9"/>
+        </w:numPr>
+      </w:pPr>
+      <w:r>
+        <w:t>Install nbconvert</w:t>
+      </w:r>
+      <w:r>
+        <w:t xml:space="preserve"> a</w:t>
+      </w:r>
+      <w:r>
+        <w:t>nd</w:t>
+      </w:r>
+      <w:r>
+        <w:t xml:space="preserve"> nbconvert dependency </w:t>
+      </w:r>
+      <w:proofErr w:type="gramStart"/>
+      <w:r>
+        <w:t>modules</w:t>
+      </w:r>
+      <w:proofErr w:type="gramEnd"/>
+    </w:p>
+    <w:p>
+      <w:pPr>
+        <w:pStyle w:val="ListParagraph"/>
+        <w:ind w:left="1800"/>
+      </w:pPr>
+      <w:hyperlink r:id="rId12" w:history="1">
+        <w:r>
+          <w:rPr>
+            <w:rStyle w:val="Hyperlink"/>
+          </w:rPr>
+          <w:t>Installation — nbconvert 7.12.0 documentation</w:t>
+        </w:r>
+      </w:hyperlink>
+    </w:p>
+    <w:p>
+      <w:pPr>
+        <w:pStyle w:val="ListParagraph"/>
+        <w:numPr>
+          <w:ilvl w:val="0"/>
+          <w:numId w:val="9"/>
+        </w:numPr>
+      </w:pPr>
+      <w:r>
+        <w:t>Add a new cell at the end of your use case and use the code:</w:t>
+      </w:r>
+    </w:p>
+    <w:p>
+      <w:pPr>
+        <w:pStyle w:val="ListParagraph"/>
+        <w:ind w:left="1800"/>
+        <w:rPr>
+          <w:b/>
+          <w:bCs/>
+        </w:rPr>
+      </w:pPr>
+      <w:proofErr w:type="gramStart"/>
+      <w:r>
+        <w:t>!</w:t>
+      </w:r>
+      <w:r>
+        <w:rPr>
+          <w:b/>
+          <w:bCs/>
+        </w:rPr>
+        <w:t>jupyter</w:t>
+      </w:r>
+      <w:proofErr w:type="gramEnd"/>
+      <w:r>
+        <w:rPr>
+          <w:b/>
+          <w:bCs/>
+        </w:rPr>
+        <w:t xml:space="preserve"> nbconvert --to html </w:t>
+      </w:r>
+      <w:r>
+        <w:rPr>
+          <w:b/>
+          <w:bCs/>
+        </w:rPr>
+        <w:t>&lt;usecase&lt;name&gt;</w:t>
+      </w:r>
+      <w:r>
+        <w:rPr>
+          <w:b/>
+          <w:bCs/>
+        </w:rPr>
+        <w:t>.ipynb</w:t>
+      </w:r>
+    </w:p>
+    <w:p>
+      <w:r>
+        <w:tab/>
+      </w:r>
+      <w:r>
+        <w:tab/>
+        <w:t>When you run this code, a new html file of your use case will be made.</w:t>
+      </w:r>
+    </w:p>
+    <w:p>
+      <w:r>
+        <w:rPr>
+          <w:noProof/>
+        </w:rPr>
+        <w:drawing>
+          <wp:anchor distT="0" distB="0" distL="114300" distR="114300" simplePos="0" relativeHeight="251659264" behindDoc="0" locked="0" layoutInCell="1" allowOverlap="1" wp14:anchorId="46C7DCB7" wp14:editId="1B108BB1">
+            <wp:simplePos x="0" y="0"/>
+            <wp:positionH relativeFrom="column">
+              <wp:posOffset>838200</wp:posOffset>
+            </wp:positionH>
+            <wp:positionV relativeFrom="paragraph">
+              <wp:posOffset>11430</wp:posOffset>
+            </wp:positionV>
+            <wp:extent cx="3817620" cy="1524022"/>
+            <wp:effectExtent l="0" t="0" r="0" b="0"/>
+            <wp:wrapNone/>
+            <wp:docPr id="882488013" name="Picture 1"/>
+            <wp:cNvGraphicFramePr>
+              <a:graphicFrameLocks xmlns:a="http://schemas.openxmlformats.org/drawingml/2006/main" noChangeAspect="1"/>
+            </wp:cNvGraphicFramePr>
+            <a:graphic xmlns:a="http://schemas.openxmlformats.org/drawingml/2006/main">
+              <a:graphicData uri="http://schemas.openxmlformats.org/drawingml/2006/picture">
+                <pic:pic xmlns:pic="http://schemas.openxmlformats.org/drawingml/2006/picture">
+                  <pic:nvPicPr>
+                    <pic:cNvPr id="882488013" name=""/>
+                    <pic:cNvPicPr/>
+                  </pic:nvPicPr>
+                  <pic:blipFill rotWithShape="1">
+                    <a:blip r:embed="rId13" cstate="print">
+                      <a:extLst>
+                        <a:ext uri="{28A0092B-C50C-407E-A947-70E740481C1C}">
+                          <a14:useLocalDpi xmlns:a14="http://schemas.microsoft.com/office/drawing/2010/main" val="0"/>
+                        </a:ext>
+                      </a:extLst>
+                    </a:blip>
+                    <a:srcRect b="28174"/>
+                    <a:stretch/>
+                  </pic:blipFill>
+                  <pic:spPr bwMode="auto">
+                    <a:xfrm>
+                      <a:off x="0" y="0"/>
+                      <a:ext cx="3854060" cy="1538569"/>
+                    </a:xfrm>
+                    <a:prstGeom prst="rect">
+                      <a:avLst/>
+                    </a:prstGeom>
+                    <a:ln>
+                      <a:noFill/>
+                    </a:ln>
+                    <a:extLst>
+                      <a:ext uri="{53640926-AAD7-44D8-BBD7-CCE9431645EC}">
+                        <a14:shadowObscured xmlns:a14="http://schemas.microsoft.com/office/drawing/2010/main"/>
+                      </a:ext>
+                    </a:extLst>
+                  </pic:spPr>
+                </pic:pic>
+              </a:graphicData>
+            </a:graphic>
+            <wp14:sizeRelH relativeFrom="page">
+              <wp14:pctWidth>0</wp14:pctWidth>
+            </wp14:sizeRelH>
+            <wp14:sizeRelV relativeFrom="page">
+              <wp14:pctHeight>0</wp14:pctHeight>
+            </wp14:sizeRelV>
+          </wp:anchor>
+        </w:drawing>
+      </w:r>
+    </w:p>
     <w:p/>
     <w:p/>
     <w:p/>
     <w:p/>
     <w:p/>
     <w:p/>
+    <w:p>
+      <w:pPr>
+        <w:pStyle w:val="ListParagraph"/>
+      </w:pPr>
+      <w:r>
+        <w:t xml:space="preserve">Export your </w:t>
+      </w:r>
+      <w:r>
+        <w:t>.html</w:t>
+      </w:r>
+      <w:r>
+        <w:t xml:space="preserve"> file</w:t>
+      </w:r>
+      <w:r>
+        <w:t xml:space="preserve"> as a </w:t>
+      </w:r>
+      <w:r>
+        <w:t>JSON</w:t>
+      </w:r>
+      <w:r>
+        <w:t xml:space="preserve"> file</w:t>
+      </w:r>
+      <w:r>
+        <w:t xml:space="preserve"> using VS code:</w:t>
+      </w:r>
+    </w:p>
+    <w:p>
+      <w:pPr>
+        <w:pStyle w:val="ListParagraph"/>
+        <w:numPr>
+          <w:ilvl w:val="0"/>
+          <w:numId w:val="12"/>
+        </w:numPr>
+      </w:pPr>
+      <w:r>
+        <w:t xml:space="preserve">Install JSON formatter from the extensions marketplace in VS </w:t>
+      </w:r>
+      <w:proofErr w:type="gramStart"/>
+      <w:r>
+        <w:t>code</w:t>
+      </w:r>
+      <w:proofErr w:type="gramEnd"/>
+    </w:p>
+    <w:p>
+      <w:pPr>
+        <w:pStyle w:val="ListParagraph"/>
+        <w:ind w:left="1800"/>
+      </w:pPr>
+      <w:r>
+        <w:drawing>
+          <wp:inline distT="0" distB="0" distL="0" distR="0" wp14:anchorId="4A35514F" wp14:editId="42F1D381">
+            <wp:extent cx="2889830" cy="1013460"/>
+            <wp:effectExtent l="0" t="0" r="6350" b="0"/>
+            <wp:docPr id="351016980" name="Picture 1" descr="A screenshot of a computer&#10;&#10;Description automatically generated"/>
+            <wp:cNvGraphicFramePr>
+              <a:graphicFrameLocks xmlns:a="http://schemas.openxmlformats.org/drawingml/2006/main" noChangeAspect="1"/>
+            </wp:cNvGraphicFramePr>
+            <a:graphic xmlns:a="http://schemas.openxmlformats.org/drawingml/2006/main">
+              <a:graphicData uri="http://schemas.openxmlformats.org/drawingml/2006/picture">
+                <pic:pic xmlns:pic="http://schemas.openxmlformats.org/drawingml/2006/picture">
+                  <pic:nvPicPr>
+                    <pic:cNvPr id="351016980" name="Picture 1" descr="A screenshot of a computer&#10;&#10;Description automatically generated"/>
+                    <pic:cNvPicPr/>
+                  </pic:nvPicPr>
+                  <pic:blipFill rotWithShape="1">
+                    <a:blip r:embed="rId14"/>
+                    <a:srcRect b="36111"/>
+                    <a:stretch/>
+                  </pic:blipFill>
+                  <pic:spPr bwMode="auto">
+                    <a:xfrm>
+                      <a:off x="0" y="0"/>
+                      <a:ext cx="2917637" cy="1023212"/>
+                    </a:xfrm>
+                    <a:prstGeom prst="rect">
+                      <a:avLst/>
+                    </a:prstGeom>
+                    <a:ln>
+                      <a:noFill/>
+                    </a:ln>
+                    <a:extLst>
+                      <a:ext uri="{53640926-AAD7-44D8-BBD7-CCE9431645EC}">
+                        <a14:shadowObscured xmlns:a14="http://schemas.microsoft.com/office/drawing/2010/main"/>
+                      </a:ext>
+                    </a:extLst>
+                  </pic:spPr>
+                </pic:pic>
+              </a:graphicData>
+            </a:graphic>
+          </wp:inline>
+        </w:drawing>
+      </w:r>
+    </w:p>
+    <w:p>
+      <w:pPr>
+        <w:pStyle w:val="ListParagraph"/>
+        <w:numPr>
+          <w:ilvl w:val="0"/>
+          <w:numId w:val="12"/>
+        </w:numPr>
+      </w:pPr>
+      <w:r>
+        <w:t>Make a copy of your .html code use case and open it</w:t>
+      </w:r>
+      <w:r>
+        <w:t xml:space="preserve"> (files saves over html file)</w:t>
+      </w:r>
+    </w:p>
+    <w:p>
+      <w:pPr>
+        <w:pStyle w:val="ListParagraph"/>
+        <w:numPr>
+          <w:ilvl w:val="0"/>
+          <w:numId w:val="12"/>
+        </w:numPr>
+      </w:pPr>
+      <w:r>
+        <w:t>On k</w:t>
+      </w:r>
+      <w:r>
+        <w:t>eyboard</w:t>
+      </w:r>
+      <w:r>
+        <w:t xml:space="preserve"> enter</w:t>
+      </w:r>
+      <w:r>
+        <w:t xml:space="preserve">: </w:t>
+      </w:r>
+      <w:proofErr w:type="spellStart"/>
+      <w:r>
+        <w:t>Cmd</w:t>
+      </w:r>
+      <w:proofErr w:type="spellEnd"/>
+      <w:r>
+        <w:t xml:space="preserve"> + Shift + </w:t>
+      </w:r>
+      <w:proofErr w:type="gramStart"/>
+      <w:r>
+        <w:t>P</w:t>
+      </w:r>
+      <w:proofErr w:type="gramEnd"/>
+    </w:p>
+    <w:p>
+      <w:pPr>
+        <w:pStyle w:val="ListParagraph"/>
+        <w:numPr>
+          <w:ilvl w:val="0"/>
+          <w:numId w:val="12"/>
+        </w:numPr>
+      </w:pPr>
+      <w:r>
+        <w:t>The s</w:t>
+      </w:r>
+      <w:r>
+        <w:t>elect</w:t>
+      </w:r>
+      <w:r>
+        <w:t>:</w:t>
+      </w:r>
+      <w:r>
+        <w:t xml:space="preserve"> Format JSON</w:t>
+      </w:r>
+    </w:p>
+    <w:p>
+      <w:pPr>
+        <w:pStyle w:val="ListParagraph"/>
+        <w:numPr>
+          <w:ilvl w:val="0"/>
+          <w:numId w:val="12"/>
+        </w:numPr>
+      </w:pPr>
+      <w:r>
+        <w:drawing>
+          <wp:anchor distT="0" distB="0" distL="114300" distR="114300" simplePos="0" relativeHeight="251661312" behindDoc="0" locked="0" layoutInCell="1" allowOverlap="1" wp14:anchorId="2FD3417C" wp14:editId="6515AEF7">
+            <wp:simplePos x="0" y="0"/>
+            <wp:positionH relativeFrom="margin">
+              <wp:posOffset>3383280</wp:posOffset>
+            </wp:positionH>
+            <wp:positionV relativeFrom="paragraph">
+              <wp:posOffset>166580</wp:posOffset>
+            </wp:positionV>
+            <wp:extent cx="2962665" cy="1592580"/>
+            <wp:effectExtent l="0" t="0" r="9525" b="7620"/>
+            <wp:wrapNone/>
+            <wp:docPr id="784718102" name="Picture 1"/>
+            <wp:cNvGraphicFramePr>
+              <a:graphicFrameLocks xmlns:a="http://schemas.openxmlformats.org/drawingml/2006/main" noChangeAspect="1"/>
+            </wp:cNvGraphicFramePr>
+            <a:graphic xmlns:a="http://schemas.openxmlformats.org/drawingml/2006/main">
+              <a:graphicData uri="http://schemas.openxmlformats.org/drawingml/2006/picture">
+                <pic:pic xmlns:pic="http://schemas.openxmlformats.org/drawingml/2006/picture">
+                  <pic:nvPicPr>
+                    <pic:cNvPr id="784718102" name=""/>
+                    <pic:cNvPicPr/>
+                  </pic:nvPicPr>
+                  <pic:blipFill>
+                    <a:blip r:embed="rId15" cstate="print">
+                      <a:extLst>
+                        <a:ext uri="{28A0092B-C50C-407E-A947-70E740481C1C}">
+                          <a14:useLocalDpi xmlns:a14="http://schemas.microsoft.com/office/drawing/2010/main" val="0"/>
+                        </a:ext>
+                      </a:extLst>
+                    </a:blip>
+                    <a:stretch>
+                      <a:fillRect/>
+                    </a:stretch>
+                  </pic:blipFill>
+                  <pic:spPr>
+                    <a:xfrm>
+                      <a:off x="0" y="0"/>
+                      <a:ext cx="2962665" cy="1592580"/>
+                    </a:xfrm>
+                    <a:prstGeom prst="rect">
+                      <a:avLst/>
+                    </a:prstGeom>
+                  </pic:spPr>
+                </pic:pic>
+              </a:graphicData>
+            </a:graphic>
+            <wp14:sizeRelH relativeFrom="page">
+              <wp14:pctWidth>0</wp14:pctWidth>
+            </wp14:sizeRelH>
+            <wp14:sizeRelV relativeFrom="page">
+              <wp14:pctHeight>0</wp14:pctHeight>
+            </wp14:sizeRelV>
+          </wp:anchor>
+        </w:drawing>
+      </w:r>
+      <w:r>
+        <w:drawing>
+          <wp:anchor distT="0" distB="0" distL="114300" distR="114300" simplePos="0" relativeHeight="251662336" behindDoc="0" locked="0" layoutInCell="1" allowOverlap="1" wp14:anchorId="61414211" wp14:editId="1499A32D">
+            <wp:simplePos x="0" y="0"/>
+            <wp:positionH relativeFrom="column">
+              <wp:posOffset>320040</wp:posOffset>
+            </wp:positionH>
+            <wp:positionV relativeFrom="paragraph">
+              <wp:posOffset>158750</wp:posOffset>
+            </wp:positionV>
+            <wp:extent cx="2984500" cy="1600200"/>
+            <wp:effectExtent l="0" t="0" r="6350" b="0"/>
+            <wp:wrapNone/>
+            <wp:docPr id="2128698838" name="Picture 1"/>
+            <wp:cNvGraphicFramePr>
+              <a:graphicFrameLocks xmlns:a="http://schemas.openxmlformats.org/drawingml/2006/main" noChangeAspect="1"/>
+            </wp:cNvGraphicFramePr>
+            <a:graphic xmlns:a="http://schemas.openxmlformats.org/drawingml/2006/main">
+              <a:graphicData uri="http://schemas.openxmlformats.org/drawingml/2006/picture">
+                <pic:pic xmlns:pic="http://schemas.openxmlformats.org/drawingml/2006/picture">
+                  <pic:nvPicPr>
+                    <pic:cNvPr id="2128698838" name=""/>
+                    <pic:cNvPicPr/>
+                  </pic:nvPicPr>
+                  <pic:blipFill>
+                    <a:blip r:embed="rId16" cstate="print">
+                      <a:extLst>
+                        <a:ext uri="{28A0092B-C50C-407E-A947-70E740481C1C}">
+                          <a14:useLocalDpi xmlns:a14="http://schemas.microsoft.com/office/drawing/2010/main" val="0"/>
+                        </a:ext>
+                      </a:extLst>
+                    </a:blip>
+                    <a:stretch>
+                      <a:fillRect/>
+                    </a:stretch>
+                  </pic:blipFill>
+                  <pic:spPr>
+                    <a:xfrm>
+                      <a:off x="0" y="0"/>
+                      <a:ext cx="2984500" cy="1600200"/>
+                    </a:xfrm>
+                    <a:prstGeom prst="rect">
+                      <a:avLst/>
+                    </a:prstGeom>
+                  </pic:spPr>
+                </pic:pic>
+              </a:graphicData>
+            </a:graphic>
+            <wp14:sizeRelH relativeFrom="page">
+              <wp14:pctWidth>0</wp14:pctWidth>
+            </wp14:sizeRelH>
+            <wp14:sizeRelV relativeFrom="page">
+              <wp14:pctHeight>0</wp14:pctHeight>
+            </wp14:sizeRelV>
+          </wp:anchor>
+        </w:drawing>
+      </w:r>
+      <w:r>
+        <w:t xml:space="preserve">Change file extension </w:t>
+      </w:r>
+      <w:proofErr w:type="gramStart"/>
+      <w:r>
+        <w:t>to .</w:t>
+      </w:r>
+      <w:proofErr w:type="spellStart"/>
+      <w:r>
+        <w:t>json</w:t>
+      </w:r>
+      <w:proofErr w:type="spellEnd"/>
+      <w:proofErr w:type="gramEnd"/>
+      <w:r>
+        <w:t xml:space="preserve"> manually</w:t>
+      </w:r>
+    </w:p>
+    <w:p>
+      <w:pPr>
+        <w:ind w:left="1440"/>
+      </w:pPr>
+    </w:p>
     <w:p/>
     <w:p/>
     <w:p/>
-    <w:p>
-      <w:r>
-        <w:lastRenderedPageBreak/>
+    <w:p/>
+    <w:p/>
+    <w:p>
+      <w:r>
         <w:t>(</w:t>
       </w:r>
-      <w:hyperlink r:id="rId14" w:anchor="_export-your-jupyter-notebook" w:history="1">
+      <w:hyperlink r:id="rId17" w:anchor="_export-your-jupyter-notebook" w:history="1">
         <w:r>
           <w:rPr>
             <w:rStyle w:val="Hyperlink"/>
@@ -708,7 +1053,7 @@
                     <pic:cNvPicPr/>
                   </pic:nvPicPr>
                   <pic:blipFill>
-                    <a:blip r:embed="rId15"/>
+                    <a:blip r:embed="rId18"/>
                     <a:stretch>
                       <a:fillRect/>
                     </a:stretch>
@@ -794,7 +1139,7 @@
                     <pic:cNvPicPr/>
                   </pic:nvPicPr>
                   <pic:blipFill>
-                    <a:blip r:embed="rId16"/>
+                    <a:blip r:embed="rId19"/>
                     <a:stretch>
                       <a:fillRect/>
                     </a:stretch>
@@ -838,7 +1183,6 @@
         <w:spacing w:before="0" w:after="0"/>
       </w:pPr>
       <w:r>
-        <w:lastRenderedPageBreak/>
         <w:t>Style guide for use cases</w:t>
       </w:r>
     </w:p>
@@ -1215,7 +1559,7 @@
                     <pic:cNvPicPr/>
                   </pic:nvPicPr>
                   <pic:blipFill rotWithShape="1">
-                    <a:blip r:embed="rId17"/>
+                    <a:blip r:embed="rId20"/>
                     <a:srcRect t="62614"/>
                     <a:stretch/>
                   </pic:blipFill>
@@ -1316,7 +1660,7 @@
                     <pic:cNvPicPr/>
                   </pic:nvPicPr>
                   <pic:blipFill>
-                    <a:blip r:embed="rId18"/>
+                    <a:blip r:embed="rId21"/>
                     <a:stretch>
                       <a:fillRect/>
                     </a:stretch>
@@ -1486,7 +1830,7 @@
       <w:r>
         <w:t xml:space="preserve"> </w:t>
       </w:r>
-      <w:hyperlink r:id="rId19" w:history="1">
+      <w:hyperlink r:id="rId22" w:history="1">
         <w:r>
           <w:rPr>
             <w:rStyle w:val="Hyperlink"/>
@@ -1511,7 +1855,7 @@
       <w:r>
         <w:t xml:space="preserve"> </w:t>
       </w:r>
-      <w:hyperlink r:id="rId20" w:history="1">
+      <w:hyperlink r:id="rId23" w:history="1">
         <w:r>
           <w:rPr>
             <w:rStyle w:val="Hyperlink"/>
@@ -1555,7 +1899,7 @@
       <w:r>
         <w:t xml:space="preserve"> Brewer schemes which can be previewed at </w:t>
       </w:r>
-      <w:hyperlink r:id="rId21" w:history="1">
+      <w:hyperlink r:id="rId24" w:history="1">
         <w:r>
           <w:rPr>
             <w:rStyle w:val="Hyperlink"/>
@@ -1794,7 +2138,7 @@
       </w:r>
     </w:p>
     <w:sectPr>
-      <w:headerReference w:type="default" r:id="rId22"/>
+      <w:headerReference w:type="default" r:id="rId25"/>
       <w:pgSz w:w="11906" w:h="16838"/>
       <w:pgMar w:top="720" w:right="720" w:bottom="720" w:left="720" w:header="709" w:footer="709" w:gutter="0"/>
       <w:cols w:space="708"/>
@@ -2225,6 +2569,95 @@
     </w:lvl>
   </w:abstractNum>
   <w:abstractNum w:abstractNumId="3" w15:restartNumberingAfterBreak="0">
+    <w:nsid w:val="2C683E4C"/>
+    <w:multiLevelType w:val="hybridMultilevel"/>
+    <w:tmpl w:val="55F6281E"/>
+    <w:lvl w:ilvl="0" w:tplc="E0525788">
+      <w:start w:val="1"/>
+      <w:numFmt w:val="decimal"/>
+      <w:lvlText w:val="%1."/>
+      <w:lvlJc w:val="left"/>
+      <w:pPr>
+        <w:ind w:left="1800" w:hanging="360"/>
+      </w:pPr>
+      <w:rPr>
+        <w:rFonts w:hint="default"/>
+      </w:rPr>
+    </w:lvl>
+    <w:lvl w:ilvl="1" w:tplc="0C090019" w:tentative="1">
+      <w:start w:val="1"/>
+      <w:numFmt w:val="lowerLetter"/>
+      <w:lvlText w:val="%2."/>
+      <w:lvlJc w:val="left"/>
+      <w:pPr>
+        <w:ind w:left="2520" w:hanging="360"/>
+      </w:pPr>
+    </w:lvl>
+    <w:lvl w:ilvl="2" w:tplc="0C09001B" w:tentative="1">
+      <w:start w:val="1"/>
+      <w:numFmt w:val="lowerRoman"/>
+      <w:lvlText w:val="%3."/>
+      <w:lvlJc w:val="right"/>
+      <w:pPr>
+        <w:ind w:left="3240" w:hanging="180"/>
+      </w:pPr>
+    </w:lvl>
+    <w:lvl w:ilvl="3" w:tplc="0C09000F" w:tentative="1">
+      <w:start w:val="1"/>
+      <w:numFmt w:val="decimal"/>
+      <w:lvlText w:val="%4."/>
+      <w:lvlJc w:val="left"/>
+      <w:pPr>
+        <w:ind w:left="3960" w:hanging="360"/>
+      </w:pPr>
+    </w:lvl>
+    <w:lvl w:ilvl="4" w:tplc="0C090019" w:tentative="1">
+      <w:start w:val="1"/>
+      <w:numFmt w:val="lowerLetter"/>
+      <w:lvlText w:val="%5."/>
+      <w:lvlJc w:val="left"/>
+      <w:pPr>
+        <w:ind w:left="4680" w:hanging="360"/>
+      </w:pPr>
+    </w:lvl>
+    <w:lvl w:ilvl="5" w:tplc="0C09001B" w:tentative="1">
+      <w:start w:val="1"/>
+      <w:numFmt w:val="lowerRoman"/>
+      <w:lvlText w:val="%6."/>
+      <w:lvlJc w:val="right"/>
+      <w:pPr>
+        <w:ind w:left="5400" w:hanging="180"/>
+      </w:pPr>
+    </w:lvl>
+    <w:lvl w:ilvl="6" w:tplc="0C09000F" w:tentative="1">
+      <w:start w:val="1"/>
+      <w:numFmt w:val="decimal"/>
+      <w:lvlText w:val="%7."/>
+      <w:lvlJc w:val="left"/>
+      <w:pPr>
+        <w:ind w:left="6120" w:hanging="360"/>
+      </w:pPr>
+    </w:lvl>
+    <w:lvl w:ilvl="7" w:tplc="0C090019" w:tentative="1">
+      <w:start w:val="1"/>
+      <w:numFmt w:val="lowerLetter"/>
+      <w:lvlText w:val="%8."/>
+      <w:lvlJc w:val="left"/>
+      <w:pPr>
+        <w:ind w:left="6840" w:hanging="360"/>
+      </w:pPr>
+    </w:lvl>
+    <w:lvl w:ilvl="8" w:tplc="0C09001B" w:tentative="1">
+      <w:start w:val="1"/>
+      <w:numFmt w:val="lowerRoman"/>
+      <w:lvlText w:val="%9."/>
+      <w:lvlJc w:val="right"/>
+      <w:pPr>
+        <w:ind w:left="7560" w:hanging="180"/>
+      </w:pPr>
+    </w:lvl>
+  </w:abstractNum>
+  <w:abstractNum w:abstractNumId="4" w15:restartNumberingAfterBreak="0">
     <w:nsid w:val="2E896ABA"/>
     <w:multiLevelType w:val="hybridMultilevel"/>
     <w:tmpl w:val="10584C3C"/>
@@ -2310,7 +2743,7 @@
       </w:pPr>
     </w:lvl>
   </w:abstractNum>
-  <w:abstractNum w:abstractNumId="4" w15:restartNumberingAfterBreak="0">
+  <w:abstractNum w:abstractNumId="5" w15:restartNumberingAfterBreak="0">
     <w:nsid w:val="4F76377B"/>
     <w:multiLevelType w:val="hybridMultilevel"/>
     <w:tmpl w:val="6F7C7E72"/>
@@ -2399,7 +2832,7 @@
       </w:pPr>
     </w:lvl>
   </w:abstractNum>
-  <w:abstractNum w:abstractNumId="5" w15:restartNumberingAfterBreak="0">
+  <w:abstractNum w:abstractNumId="6" w15:restartNumberingAfterBreak="0">
     <w:nsid w:val="533853E4"/>
     <w:multiLevelType w:val="hybridMultilevel"/>
     <w:tmpl w:val="21727538"/>
@@ -2512,7 +2945,7 @@
       </w:rPr>
     </w:lvl>
   </w:abstractNum>
-  <w:abstractNum w:abstractNumId="6" w15:restartNumberingAfterBreak="0">
+  <w:abstractNum w:abstractNumId="7" w15:restartNumberingAfterBreak="0">
     <w:nsid w:val="5AD03623"/>
     <w:multiLevelType w:val="hybridMultilevel"/>
     <w:tmpl w:val="10584C3C"/>
@@ -2598,7 +3031,96 @@
       </w:pPr>
     </w:lvl>
   </w:abstractNum>
-  <w:abstractNum w:abstractNumId="7" w15:restartNumberingAfterBreak="0">
+  <w:abstractNum w:abstractNumId="8" w15:restartNumberingAfterBreak="0">
+    <w:nsid w:val="5D0C55D1"/>
+    <w:multiLevelType w:val="hybridMultilevel"/>
+    <w:tmpl w:val="3AE02B9E"/>
+    <w:lvl w:ilvl="0" w:tplc="08109C86">
+      <w:start w:val="1"/>
+      <w:numFmt w:val="decimal"/>
+      <w:lvlText w:val="%1."/>
+      <w:lvlJc w:val="left"/>
+      <w:pPr>
+        <w:ind w:left="1080" w:hanging="360"/>
+      </w:pPr>
+      <w:rPr>
+        <w:rFonts w:hint="default"/>
+      </w:rPr>
+    </w:lvl>
+    <w:lvl w:ilvl="1" w:tplc="0C090019" w:tentative="1">
+      <w:start w:val="1"/>
+      <w:numFmt w:val="lowerLetter"/>
+      <w:lvlText w:val="%2."/>
+      <w:lvlJc w:val="left"/>
+      <w:pPr>
+        <w:ind w:left="1800" w:hanging="360"/>
+      </w:pPr>
+    </w:lvl>
+    <w:lvl w:ilvl="2" w:tplc="0C09001B" w:tentative="1">
+      <w:start w:val="1"/>
+      <w:numFmt w:val="lowerRoman"/>
+      <w:lvlText w:val="%3."/>
+      <w:lvlJc w:val="right"/>
+      <w:pPr>
+        <w:ind w:left="2520" w:hanging="180"/>
+      </w:pPr>
+    </w:lvl>
+    <w:lvl w:ilvl="3" w:tplc="0C09000F" w:tentative="1">
+      <w:start w:val="1"/>
+      <w:numFmt w:val="decimal"/>
+      <w:lvlText w:val="%4."/>
+      <w:lvlJc w:val="left"/>
+      <w:pPr>
+        <w:ind w:left="3240" w:hanging="360"/>
+      </w:pPr>
+    </w:lvl>
+    <w:lvl w:ilvl="4" w:tplc="0C090019" w:tentative="1">
+      <w:start w:val="1"/>
+      <w:numFmt w:val="lowerLetter"/>
+      <w:lvlText w:val="%5."/>
+      <w:lvlJc w:val="left"/>
+      <w:pPr>
+        <w:ind w:left="3960" w:hanging="360"/>
+      </w:pPr>
+    </w:lvl>
+    <w:lvl w:ilvl="5" w:tplc="0C09001B" w:tentative="1">
+      <w:start w:val="1"/>
+      <w:numFmt w:val="lowerRoman"/>
+      <w:lvlText w:val="%6."/>
+      <w:lvlJc w:val="right"/>
+      <w:pPr>
+        <w:ind w:left="4680" w:hanging="180"/>
+      </w:pPr>
+    </w:lvl>
+    <w:lvl w:ilvl="6" w:tplc="0C09000F" w:tentative="1">
+      <w:start w:val="1"/>
+      <w:numFmt w:val="decimal"/>
+      <w:lvlText w:val="%7."/>
+      <w:lvlJc w:val="left"/>
+      <w:pPr>
+        <w:ind w:left="5400" w:hanging="360"/>
+      </w:pPr>
+    </w:lvl>
+    <w:lvl w:ilvl="7" w:tplc="0C090019" w:tentative="1">
+      <w:start w:val="1"/>
+      <w:numFmt w:val="lowerLetter"/>
+      <w:lvlText w:val="%8."/>
+      <w:lvlJc w:val="left"/>
+      <w:pPr>
+        <w:ind w:left="6120" w:hanging="360"/>
+      </w:pPr>
+    </w:lvl>
+    <w:lvl w:ilvl="8" w:tplc="0C09001B" w:tentative="1">
+      <w:start w:val="1"/>
+      <w:numFmt w:val="lowerRoman"/>
+      <w:lvlText w:val="%9."/>
+      <w:lvlJc w:val="right"/>
+      <w:pPr>
+        <w:ind w:left="6840" w:hanging="180"/>
+      </w:pPr>
+    </w:lvl>
+  </w:abstractNum>
+  <w:abstractNum w:abstractNumId="9" w15:restartNumberingAfterBreak="0">
     <w:nsid w:val="692C0050"/>
     <w:multiLevelType w:val="hybridMultilevel"/>
     <w:tmpl w:val="4F087438"/>
@@ -2687,7 +3209,7 @@
       </w:pPr>
     </w:lvl>
   </w:abstractNum>
-  <w:abstractNum w:abstractNumId="8" w15:restartNumberingAfterBreak="0">
+  <w:abstractNum w:abstractNumId="10" w15:restartNumberingAfterBreak="0">
     <w:nsid w:val="69EC51D2"/>
     <w:multiLevelType w:val="hybridMultilevel"/>
     <w:tmpl w:val="10584C3C"/>
@@ -2773,7 +3295,7 @@
       </w:pPr>
     </w:lvl>
   </w:abstractNum>
-  <w:abstractNum w:abstractNumId="9" w15:restartNumberingAfterBreak="0">
+  <w:abstractNum w:abstractNumId="11" w15:restartNumberingAfterBreak="0">
     <w:nsid w:val="7BC46E1F"/>
     <w:multiLevelType w:val="hybridMultilevel"/>
     <w:tmpl w:val="C16C018A"/>
@@ -2887,7 +3409,7 @@
     </w:lvl>
   </w:abstractNum>
   <w:num w:numId="1" w16cid:durableId="287780358">
-    <w:abstractNumId w:val="5"/>
+    <w:abstractNumId w:val="6"/>
   </w:num>
   <w:num w:numId="2" w16cid:durableId="1374885205">
     <w:abstractNumId w:val="1"/>
@@ -2896,25 +3418,31 @@
     <w:abstractNumId w:val="0"/>
   </w:num>
   <w:num w:numId="4" w16cid:durableId="105541785">
-    <w:abstractNumId w:val="6"/>
+    <w:abstractNumId w:val="7"/>
   </w:num>
   <w:num w:numId="5" w16cid:durableId="194972369">
+    <w:abstractNumId w:val="5"/>
+  </w:num>
+  <w:num w:numId="6" w16cid:durableId="1840609270">
+    <w:abstractNumId w:val="11"/>
+  </w:num>
+  <w:num w:numId="7" w16cid:durableId="993992620">
     <w:abstractNumId w:val="4"/>
   </w:num>
-  <w:num w:numId="6" w16cid:durableId="1840609270">
-    <w:abstractNumId w:val="9"/>
-  </w:num>
-  <w:num w:numId="7" w16cid:durableId="993992620">
-    <w:abstractNumId w:val="3"/>
-  </w:num>
   <w:num w:numId="8" w16cid:durableId="479923987">
-    <w:abstractNumId w:val="8"/>
+    <w:abstractNumId w:val="10"/>
   </w:num>
   <w:num w:numId="9" w16cid:durableId="1191601063">
-    <w:abstractNumId w:val="7"/>
+    <w:abstractNumId w:val="9"/>
   </w:num>
   <w:num w:numId="10" w16cid:durableId="1464882467">
     <w:abstractNumId w:val="2"/>
+  </w:num>
+  <w:num w:numId="11" w16cid:durableId="1306928036">
+    <w:abstractNumId w:val="8"/>
+  </w:num>
+  <w:num w:numId="12" w16cid:durableId="204103301">
+    <w:abstractNumId w:val="3"/>
   </w:num>
 </w:numbering>
 </file>
@@ -3887,6 +4415,7 @@
   <w:rsids>
     <w:rsidRoot w:val="00B02562"/>
     <w:rsid w:val="002345B0"/>
+    <w:rsid w:val="0043167D"/>
     <w:rsid w:val="007078DE"/>
     <w:rsid w:val="008054A2"/>
     <w:rsid w:val="00B02562"/>

</xml_diff>

<commit_message>
update use case publishing guide
</commit_message>
<xml_diff>
--- a/Playground/Alison/Use case publishing guide.docx
+++ b/Playground/Alison/Use case publishing guide.docx
@@ -99,15 +99,7 @@
         <w:ind w:left="714" w:hanging="357"/>
       </w:pPr>
       <w:r>
-        <w:t xml:space="preserve">Create your use case. (I believe this step is </w:t>
-      </w:r>
-      <w:proofErr w:type="gramStart"/>
-      <w:r>
-        <w:t>fairly obvious</w:t>
-      </w:r>
-      <w:proofErr w:type="gramEnd"/>
-      <w:r>
-        <w:t>…)</w:t>
+        <w:t>Create your use case. (I believe this step is fairly obvious…)</w:t>
       </w:r>
     </w:p>
     <w:p>
@@ -266,22 +258,44 @@
       </w:r>
     </w:p>
     <w:p/>
-    <w:p>
+    <w:p/>
+    <w:p>
+      <w:pPr>
+        <w:pStyle w:val="ListParagraph"/>
+        <w:numPr>
+          <w:ilvl w:val="0"/>
+          <w:numId w:val="4"/>
+        </w:numPr>
+      </w:pPr>
+      <w:r>
+        <w:t>Ex</w:t>
+      </w:r>
+      <w:r>
+        <w:t>port your notebook as a HTML file</w:t>
+      </w:r>
+      <w:r>
+        <w:t xml:space="preserve"> using jupyter:</w:t>
+      </w:r>
+    </w:p>
+    <w:p>
+      <w:pPr>
+        <w:pStyle w:val="ListParagraph"/>
+      </w:pPr>
       <w:r>
         <w:rPr>
           <w:noProof/>
         </w:rPr>
         <w:drawing>
-          <wp:anchor distT="0" distB="0" distL="114300" distR="114300" simplePos="0" relativeHeight="251660288" behindDoc="0" locked="0" layoutInCell="1" allowOverlap="1" wp14:anchorId="7582D6A6" wp14:editId="4F0F5A85">
+          <wp:anchor distT="0" distB="0" distL="114300" distR="114300" simplePos="0" relativeHeight="251660288" behindDoc="0" locked="0" layoutInCell="1" allowOverlap="1" wp14:anchorId="7582D6A6" wp14:editId="132F6395">
             <wp:simplePos x="0" y="0"/>
             <wp:positionH relativeFrom="column">
-              <wp:posOffset>3688080</wp:posOffset>
+              <wp:posOffset>977265</wp:posOffset>
             </wp:positionH>
             <wp:positionV relativeFrom="paragraph">
-              <wp:posOffset>60960</wp:posOffset>
+              <wp:posOffset>11430</wp:posOffset>
             </wp:positionV>
-            <wp:extent cx="1886667" cy="2423160"/>
-            <wp:effectExtent l="0" t="0" r="0" b="0"/>
+            <wp:extent cx="2828023" cy="3632200"/>
+            <wp:effectExtent l="0" t="0" r="0" b="6350"/>
             <wp:wrapNone/>
             <wp:docPr id="5" name="Picture 5" descr="Graphical user interface, text, application, chat or text message, email&#10;&#10;Description automatically generated"/>
             <wp:cNvGraphicFramePr>
@@ -309,7 +323,7 @@
                   <pic:spPr>
                     <a:xfrm>
                       <a:off x="0" y="0"/>
-                      <a:ext cx="1889013" cy="2426173"/>
+                      <a:ext cx="2828023" cy="3632200"/>
                     </a:xfrm>
                     <a:prstGeom prst="rect">
                       <a:avLst/>
@@ -330,29 +344,6 @@
     </w:p>
     <w:p>
       <w:pPr>
-        <w:pStyle w:val="ListParagraph"/>
-        <w:numPr>
-          <w:ilvl w:val="0"/>
-          <w:numId w:val="4"/>
-        </w:numPr>
-      </w:pPr>
-      <w:r>
-        <w:t>Ex</w:t>
-      </w:r>
-      <w:r>
-        <w:t>port your notebook as a HTML file</w:t>
-      </w:r>
-      <w:r>
-        <w:t xml:space="preserve"> using jupyter:</w:t>
-      </w:r>
-    </w:p>
-    <w:p>
-      <w:pPr>
-        <w:pStyle w:val="ListParagraph"/>
-      </w:pPr>
-    </w:p>
-    <w:p>
-      <w:pPr>
         <w:jc w:val="center"/>
       </w:pPr>
     </w:p>
@@ -375,19 +366,66 @@
       <w:pPr>
         <w:pStyle w:val="ListParagraph"/>
       </w:pPr>
-      <w:r>
-        <w:t xml:space="preserve">Export </w:t>
-      </w:r>
-      <w:proofErr w:type="gramStart"/>
-      <w:r>
-        <w:t xml:space="preserve">your </w:t>
-      </w:r>
-      <w:r>
-        <w:t>.ipynb</w:t>
-      </w:r>
-      <w:proofErr w:type="gramEnd"/>
-      <w:r>
-        <w:t xml:space="preserve"> file</w:t>
+    </w:p>
+    <w:p>
+      <w:pPr>
+        <w:pStyle w:val="ListParagraph"/>
+      </w:pPr>
+    </w:p>
+    <w:p>
+      <w:pPr>
+        <w:pStyle w:val="ListParagraph"/>
+      </w:pPr>
+    </w:p>
+    <w:p>
+      <w:pPr>
+        <w:pStyle w:val="ListParagraph"/>
+      </w:pPr>
+    </w:p>
+    <w:p>
+      <w:pPr>
+        <w:pStyle w:val="ListParagraph"/>
+      </w:pPr>
+    </w:p>
+    <w:p>
+      <w:pPr>
+        <w:pStyle w:val="ListParagraph"/>
+      </w:pPr>
+    </w:p>
+    <w:p>
+      <w:pPr>
+        <w:pStyle w:val="ListParagraph"/>
+      </w:pPr>
+    </w:p>
+    <w:p>
+      <w:pPr>
+        <w:pStyle w:val="ListParagraph"/>
+      </w:pPr>
+    </w:p>
+    <w:p>
+      <w:pPr>
+        <w:pStyle w:val="ListParagraph"/>
+      </w:pPr>
+    </w:p>
+    <w:p>
+      <w:pPr>
+        <w:pStyle w:val="ListParagraph"/>
+      </w:pPr>
+    </w:p>
+    <w:p>
+      <w:pPr>
+        <w:pStyle w:val="ListParagraph"/>
+      </w:pPr>
+    </w:p>
+    <w:p>
+      <w:pPr>
+        <w:pStyle w:val="ListParagraph"/>
+      </w:pPr>
+      <w:r>
+        <w:t xml:space="preserve">Export your </w:t>
+      </w:r>
+      <w:r>
+        <w:t>.ipynb file</w:t>
       </w:r>
       <w:r>
         <w:t xml:space="preserve"> as a HTML file</w:t>
@@ -414,13 +452,8 @@
         <w:t>nd</w:t>
       </w:r>
       <w:r>
-        <w:t xml:space="preserve"> nbconvert dependency </w:t>
-      </w:r>
-      <w:proofErr w:type="gramStart"/>
-      <w:r>
-        <w:t>modules</w:t>
-      </w:r>
-      <w:proofErr w:type="gramEnd"/>
+        <w:t xml:space="preserve"> nbconvert dependency modules</w:t>
+      </w:r>
     </w:p>
     <w:p>
       <w:pPr>
@@ -457,7 +490,6 @@
           <w:bCs/>
         </w:rPr>
       </w:pPr>
-      <w:proofErr w:type="gramStart"/>
       <w:r>
         <w:t>!</w:t>
       </w:r>
@@ -466,15 +498,7 @@
           <w:b/>
           <w:bCs/>
         </w:rPr>
-        <w:t>jupyter</w:t>
-      </w:r>
-      <w:proofErr w:type="gramEnd"/>
-      <w:r>
-        <w:rPr>
-          <w:b/>
-          <w:bCs/>
-        </w:rPr>
-        <w:t xml:space="preserve"> nbconvert --to html </w:t>
+        <w:t xml:space="preserve">jupyter nbconvert --to html </w:t>
       </w:r>
       <w:r>
         <w:rPr>
@@ -506,16 +530,16 @@
           <w:noProof/>
         </w:rPr>
         <w:drawing>
-          <wp:anchor distT="0" distB="0" distL="114300" distR="114300" simplePos="0" relativeHeight="251659264" behindDoc="0" locked="0" layoutInCell="1" allowOverlap="1" wp14:anchorId="46C7DCB7" wp14:editId="1B108BB1">
+          <wp:anchor distT="0" distB="0" distL="114300" distR="114300" simplePos="0" relativeHeight="251659264" behindDoc="0" locked="0" layoutInCell="1" allowOverlap="1" wp14:anchorId="46C7DCB7" wp14:editId="783F51B5">
             <wp:simplePos x="0" y="0"/>
             <wp:positionH relativeFrom="column">
               <wp:posOffset>838200</wp:posOffset>
             </wp:positionH>
             <wp:positionV relativeFrom="paragraph">
-              <wp:posOffset>11430</wp:posOffset>
+              <wp:posOffset>14605</wp:posOffset>
             </wp:positionV>
-            <wp:extent cx="3817620" cy="1524022"/>
-            <wp:effectExtent l="0" t="0" r="0" b="0"/>
+            <wp:extent cx="5567283" cy="2222500"/>
+            <wp:effectExtent l="0" t="0" r="0" b="6350"/>
             <wp:wrapNone/>
             <wp:docPr id="882488013" name="Picture 1"/>
             <wp:cNvGraphicFramePr>
@@ -542,7 +566,7 @@
                   <pic:spPr bwMode="auto">
                     <a:xfrm>
                       <a:off x="0" y="0"/>
-                      <a:ext cx="3854060" cy="1538569"/>
+                      <a:ext cx="5627765" cy="2246645"/>
                     </a:xfrm>
                     <a:prstGeom prst="rect">
                       <a:avLst/>
@@ -578,57 +602,46 @@
     <w:p>
       <w:pPr>
         <w:pStyle w:val="ListParagraph"/>
-      </w:pPr>
-      <w:r>
-        <w:t xml:space="preserve">Export your </w:t>
-      </w:r>
-      <w:r>
-        <w:t>.html</w:t>
-      </w:r>
-      <w:r>
-        <w:t xml:space="preserve"> file</w:t>
-      </w:r>
-      <w:r>
-        <w:t xml:space="preserve"> as a </w:t>
-      </w:r>
-      <w:r>
-        <w:t>JSON</w:t>
-      </w:r>
-      <w:r>
-        <w:t xml:space="preserve"> file</w:t>
-      </w:r>
-      <w:r>
-        <w:t xml:space="preserve"> using VS code:</w:t>
-      </w:r>
+        <w:ind w:left="1800"/>
+      </w:pPr>
+    </w:p>
+    <w:p>
+      <w:pPr>
+        <w:ind w:left="1440"/>
+      </w:pPr>
+    </w:p>
+    <w:p/>
+    <w:p/>
+    <w:p/>
+    <w:p/>
+    <w:p/>
+    <w:p>
+      <w:pPr>
+        <w:pStyle w:val="ListParagraph"/>
+      </w:pPr>
     </w:p>
     <w:p>
       <w:pPr>
         <w:pStyle w:val="ListParagraph"/>
         <w:numPr>
           <w:ilvl w:val="0"/>
-          <w:numId w:val="12"/>
+          <w:numId w:val="4"/>
         </w:numPr>
       </w:pPr>
       <w:r>
-        <w:t xml:space="preserve">Install JSON formatter from the extensions marketplace in VS </w:t>
-      </w:r>
-      <w:proofErr w:type="gramStart"/>
-      <w:r>
-        <w:t>code</w:t>
-      </w:r>
-      <w:proofErr w:type="gramEnd"/>
-    </w:p>
-    <w:p>
-      <w:pPr>
-        <w:pStyle w:val="ListParagraph"/>
-        <w:ind w:left="1800"/>
+        <w:t>Take an example .json file and update it for your use case manually.</w:t>
+      </w:r>
+    </w:p>
+    <w:p>
+      <w:pPr>
+        <w:ind w:left="360"/>
       </w:pPr>
       <w:r>
         <w:drawing>
-          <wp:inline distT="0" distB="0" distL="0" distR="0" wp14:anchorId="4A35514F" wp14:editId="42F1D381">
-            <wp:extent cx="2889830" cy="1013460"/>
+          <wp:inline distT="0" distB="0" distL="0" distR="0" wp14:anchorId="19B6ADA6" wp14:editId="662D3D3B">
+            <wp:extent cx="5137551" cy="3073400"/>
             <wp:effectExtent l="0" t="0" r="6350" b="0"/>
-            <wp:docPr id="351016980" name="Picture 1" descr="A screenshot of a computer&#10;&#10;Description automatically generated"/>
+            <wp:docPr id="2006317791" name="Picture 1" descr="A screenshot of a computer&#10;&#10;Description automatically generated"/>
             <wp:cNvGraphicFramePr>
               <a:graphicFrameLocks xmlns:a="http://schemas.openxmlformats.org/drawingml/2006/main" noChangeAspect="1"/>
             </wp:cNvGraphicFramePr>
@@ -636,148 +649,11 @@
               <a:graphicData uri="http://schemas.openxmlformats.org/drawingml/2006/picture">
                 <pic:pic xmlns:pic="http://schemas.openxmlformats.org/drawingml/2006/picture">
                   <pic:nvPicPr>
-                    <pic:cNvPr id="351016980" name="Picture 1" descr="A screenshot of a computer&#10;&#10;Description automatically generated"/>
-                    <pic:cNvPicPr/>
-                  </pic:nvPicPr>
-                  <pic:blipFill rotWithShape="1">
-                    <a:blip r:embed="rId14"/>
-                    <a:srcRect b="36111"/>
-                    <a:stretch/>
-                  </pic:blipFill>
-                  <pic:spPr bwMode="auto">
-                    <a:xfrm>
-                      <a:off x="0" y="0"/>
-                      <a:ext cx="2917637" cy="1023212"/>
-                    </a:xfrm>
-                    <a:prstGeom prst="rect">
-                      <a:avLst/>
-                    </a:prstGeom>
-                    <a:ln>
-                      <a:noFill/>
-                    </a:ln>
-                    <a:extLst>
-                      <a:ext uri="{53640926-AAD7-44D8-BBD7-CCE9431645EC}">
-                        <a14:shadowObscured xmlns:a14="http://schemas.microsoft.com/office/drawing/2010/main"/>
-                      </a:ext>
-                    </a:extLst>
-                  </pic:spPr>
-                </pic:pic>
-              </a:graphicData>
-            </a:graphic>
-          </wp:inline>
-        </w:drawing>
-      </w:r>
-    </w:p>
-    <w:p>
-      <w:pPr>
-        <w:pStyle w:val="ListParagraph"/>
-        <w:numPr>
-          <w:ilvl w:val="0"/>
-          <w:numId w:val="12"/>
-        </w:numPr>
-      </w:pPr>
-      <w:r>
-        <w:t>Make a copy of your .html code use case and open it</w:t>
-      </w:r>
-      <w:r>
-        <w:t xml:space="preserve"> (files saves over html file)</w:t>
-      </w:r>
-    </w:p>
-    <w:p>
-      <w:pPr>
-        <w:pStyle w:val="ListParagraph"/>
-        <w:numPr>
-          <w:ilvl w:val="0"/>
-          <w:numId w:val="12"/>
-        </w:numPr>
-      </w:pPr>
-      <w:r>
-        <w:t>On k</w:t>
-      </w:r>
-      <w:r>
-        <w:t>eyboard</w:t>
-      </w:r>
-      <w:r>
-        <w:t xml:space="preserve"> enter</w:t>
-      </w:r>
-      <w:r>
-        <w:t xml:space="preserve">: </w:t>
-      </w:r>
-      <w:proofErr w:type="spellStart"/>
-      <w:r>
-        <w:t>Cmd</w:t>
-      </w:r>
-      <w:proofErr w:type="spellEnd"/>
-      <w:r>
-        <w:t xml:space="preserve"> + Shift + </w:t>
-      </w:r>
-      <w:proofErr w:type="gramStart"/>
-      <w:r>
-        <w:t>P</w:t>
-      </w:r>
-      <w:proofErr w:type="gramEnd"/>
-    </w:p>
-    <w:p>
-      <w:pPr>
-        <w:pStyle w:val="ListParagraph"/>
-        <w:numPr>
-          <w:ilvl w:val="0"/>
-          <w:numId w:val="12"/>
-        </w:numPr>
-      </w:pPr>
-      <w:r>
-        <w:t>The s</w:t>
-      </w:r>
-      <w:r>
-        <w:t>elect</w:t>
-      </w:r>
-      <w:r>
-        <w:t>:</w:t>
-      </w:r>
-      <w:r>
-        <w:t xml:space="preserve"> Format JSON</w:t>
-      </w:r>
-    </w:p>
-    <w:p>
-      <w:pPr>
-        <w:pStyle w:val="ListParagraph"/>
-        <w:numPr>
-          <w:ilvl w:val="0"/>
-          <w:numId w:val="12"/>
-        </w:numPr>
-      </w:pPr>
-      <w:r>
-        <w:drawing>
-          <wp:anchor distT="0" distB="0" distL="114300" distR="114300" simplePos="0" relativeHeight="251661312" behindDoc="0" locked="0" layoutInCell="1" allowOverlap="1" wp14:anchorId="2FD3417C" wp14:editId="6515AEF7">
-            <wp:simplePos x="0" y="0"/>
-            <wp:positionH relativeFrom="margin">
-              <wp:posOffset>3383280</wp:posOffset>
-            </wp:positionH>
-            <wp:positionV relativeFrom="paragraph">
-              <wp:posOffset>166580</wp:posOffset>
-            </wp:positionV>
-            <wp:extent cx="2962665" cy="1592580"/>
-            <wp:effectExtent l="0" t="0" r="9525" b="7620"/>
-            <wp:wrapNone/>
-            <wp:docPr id="784718102" name="Picture 1"/>
-            <wp:cNvGraphicFramePr>
-              <a:graphicFrameLocks xmlns:a="http://schemas.openxmlformats.org/drawingml/2006/main" noChangeAspect="1"/>
-            </wp:cNvGraphicFramePr>
-            <a:graphic xmlns:a="http://schemas.openxmlformats.org/drawingml/2006/main">
-              <a:graphicData uri="http://schemas.openxmlformats.org/drawingml/2006/picture">
-                <pic:pic xmlns:pic="http://schemas.openxmlformats.org/drawingml/2006/picture">
-                  <pic:nvPicPr>
-                    <pic:cNvPr id="784718102" name=""/>
+                    <pic:cNvPr id="2006317791" name="Picture 1" descr="A screenshot of a computer&#10;&#10;Description automatically generated"/>
                     <pic:cNvPicPr/>
                   </pic:nvPicPr>
                   <pic:blipFill>
-                    <a:blip r:embed="rId15" cstate="print">
-                      <a:extLst>
-                        <a:ext uri="{28A0092B-C50C-407E-A947-70E740481C1C}">
-                          <a14:useLocalDpi xmlns:a14="http://schemas.microsoft.com/office/drawing/2010/main" val="0"/>
-                        </a:ext>
-                      </a:extLst>
-                    </a:blip>
+                    <a:blip r:embed="rId14"/>
                     <a:stretch>
                       <a:fillRect/>
                     </a:stretch>
@@ -785,283 +661,7 @@
                   <pic:spPr>
                     <a:xfrm>
                       <a:off x="0" y="0"/>
-                      <a:ext cx="2962665" cy="1592580"/>
-                    </a:xfrm>
-                    <a:prstGeom prst="rect">
-                      <a:avLst/>
-                    </a:prstGeom>
-                  </pic:spPr>
-                </pic:pic>
-              </a:graphicData>
-            </a:graphic>
-            <wp14:sizeRelH relativeFrom="page">
-              <wp14:pctWidth>0</wp14:pctWidth>
-            </wp14:sizeRelH>
-            <wp14:sizeRelV relativeFrom="page">
-              <wp14:pctHeight>0</wp14:pctHeight>
-            </wp14:sizeRelV>
-          </wp:anchor>
-        </w:drawing>
-      </w:r>
-      <w:r>
-        <w:drawing>
-          <wp:anchor distT="0" distB="0" distL="114300" distR="114300" simplePos="0" relativeHeight="251662336" behindDoc="0" locked="0" layoutInCell="1" allowOverlap="1" wp14:anchorId="61414211" wp14:editId="1499A32D">
-            <wp:simplePos x="0" y="0"/>
-            <wp:positionH relativeFrom="column">
-              <wp:posOffset>320040</wp:posOffset>
-            </wp:positionH>
-            <wp:positionV relativeFrom="paragraph">
-              <wp:posOffset>158750</wp:posOffset>
-            </wp:positionV>
-            <wp:extent cx="2984500" cy="1600200"/>
-            <wp:effectExtent l="0" t="0" r="6350" b="0"/>
-            <wp:wrapNone/>
-            <wp:docPr id="2128698838" name="Picture 1"/>
-            <wp:cNvGraphicFramePr>
-              <a:graphicFrameLocks xmlns:a="http://schemas.openxmlformats.org/drawingml/2006/main" noChangeAspect="1"/>
-            </wp:cNvGraphicFramePr>
-            <a:graphic xmlns:a="http://schemas.openxmlformats.org/drawingml/2006/main">
-              <a:graphicData uri="http://schemas.openxmlformats.org/drawingml/2006/picture">
-                <pic:pic xmlns:pic="http://schemas.openxmlformats.org/drawingml/2006/picture">
-                  <pic:nvPicPr>
-                    <pic:cNvPr id="2128698838" name=""/>
-                    <pic:cNvPicPr/>
-                  </pic:nvPicPr>
-                  <pic:blipFill>
-                    <a:blip r:embed="rId16" cstate="print">
-                      <a:extLst>
-                        <a:ext uri="{28A0092B-C50C-407E-A947-70E740481C1C}">
-                          <a14:useLocalDpi xmlns:a14="http://schemas.microsoft.com/office/drawing/2010/main" val="0"/>
-                        </a:ext>
-                      </a:extLst>
-                    </a:blip>
-                    <a:stretch>
-                      <a:fillRect/>
-                    </a:stretch>
-                  </pic:blipFill>
-                  <pic:spPr>
-                    <a:xfrm>
-                      <a:off x="0" y="0"/>
-                      <a:ext cx="2984500" cy="1600200"/>
-                    </a:xfrm>
-                    <a:prstGeom prst="rect">
-                      <a:avLst/>
-                    </a:prstGeom>
-                  </pic:spPr>
-                </pic:pic>
-              </a:graphicData>
-            </a:graphic>
-            <wp14:sizeRelH relativeFrom="page">
-              <wp14:pctWidth>0</wp14:pctWidth>
-            </wp14:sizeRelH>
-            <wp14:sizeRelV relativeFrom="page">
-              <wp14:pctHeight>0</wp14:pctHeight>
-            </wp14:sizeRelV>
-          </wp:anchor>
-        </w:drawing>
-      </w:r>
-      <w:r>
-        <w:t xml:space="preserve">Change file extension </w:t>
-      </w:r>
-      <w:proofErr w:type="gramStart"/>
-      <w:r>
-        <w:t>to .</w:t>
-      </w:r>
-      <w:proofErr w:type="spellStart"/>
-      <w:r>
-        <w:t>json</w:t>
-      </w:r>
-      <w:proofErr w:type="spellEnd"/>
-      <w:proofErr w:type="gramEnd"/>
-      <w:r>
-        <w:t xml:space="preserve"> manually</w:t>
-      </w:r>
-    </w:p>
-    <w:p>
-      <w:pPr>
-        <w:ind w:left="1440"/>
-      </w:pPr>
-    </w:p>
-    <w:p/>
-    <w:p/>
-    <w:p/>
-    <w:p/>
-    <w:p/>
-    <w:p>
-      <w:r>
-        <w:t>(</w:t>
-      </w:r>
-      <w:hyperlink r:id="rId17" w:anchor="_export-your-jupyter-notebook" w:history="1">
-        <w:r>
-          <w:rPr>
-            <w:rStyle w:val="Hyperlink"/>
-          </w:rPr>
-          <w:t>Explanation if you use VS Code</w:t>
-        </w:r>
-      </w:hyperlink>
-      <w:r>
-        <w:rPr>
-          <w:rStyle w:val="Hyperlink"/>
-        </w:rPr>
-        <w:t xml:space="preserve"> without .ipynb extension</w:t>
-      </w:r>
-      <w:r>
-        <w:rPr>
-          <w:rStyle w:val="Hyperlink"/>
-        </w:rPr>
-        <w:t>)</w:t>
-      </w:r>
-    </w:p>
-    <w:p>
-      <w:pPr>
-        <w:pStyle w:val="ListParagraph"/>
-        <w:numPr>
-          <w:ilvl w:val="0"/>
-          <w:numId w:val="7"/>
-        </w:numPr>
-      </w:pPr>
-      <w:r>
-        <w:t>Send the web dev team the following details for your use case to create the search metadata:</w:t>
-      </w:r>
-    </w:p>
-    <w:p>
-      <w:pPr>
-        <w:pStyle w:val="ListParagraph"/>
-        <w:numPr>
-          <w:ilvl w:val="0"/>
-          <w:numId w:val="6"/>
-        </w:numPr>
-      </w:pPr>
-      <w:r>
-        <w:t>title</w:t>
-      </w:r>
-    </w:p>
-    <w:p>
-      <w:pPr>
-        <w:pStyle w:val="ListParagraph"/>
-        <w:numPr>
-          <w:ilvl w:val="0"/>
-          <w:numId w:val="6"/>
-        </w:numPr>
-      </w:pPr>
-      <w:r>
-        <w:t xml:space="preserve">file name or a link to the html you </w:t>
-      </w:r>
-      <w:proofErr w:type="gramStart"/>
-      <w:r>
-        <w:t>exported</w:t>
-      </w:r>
-      <w:proofErr w:type="gramEnd"/>
-    </w:p>
-    <w:p>
-      <w:pPr>
-        <w:pStyle w:val="ListParagraph"/>
-        <w:numPr>
-          <w:ilvl w:val="0"/>
-          <w:numId w:val="6"/>
-        </w:numPr>
-      </w:pPr>
-      <w:r>
-        <w:t>description</w:t>
-      </w:r>
-    </w:p>
-    <w:p>
-      <w:pPr>
-        <w:pStyle w:val="ListParagraph"/>
-        <w:numPr>
-          <w:ilvl w:val="0"/>
-          <w:numId w:val="6"/>
-        </w:numPr>
-      </w:pPr>
-      <w:r>
-        <w:t>tags</w:t>
-      </w:r>
-    </w:p>
-    <w:p>
-      <w:pPr>
-        <w:pStyle w:val="ListParagraph"/>
-        <w:numPr>
-          <w:ilvl w:val="0"/>
-          <w:numId w:val="6"/>
-        </w:numPr>
-      </w:pPr>
-      <w:r>
-        <w:t>difficulty</w:t>
-      </w:r>
-    </w:p>
-    <w:p>
-      <w:pPr>
-        <w:pStyle w:val="ListParagraph"/>
-        <w:numPr>
-          <w:ilvl w:val="0"/>
-          <w:numId w:val="6"/>
-        </w:numPr>
-      </w:pPr>
-      <w:r>
-        <w:t>technology (name of main packages used)</w:t>
-      </w:r>
-    </w:p>
-    <w:p>
-      <w:r>
-        <w:t>You can do this using</w:t>
-      </w:r>
-      <w:r>
-        <w:t xml:space="preserve"> a .</w:t>
-      </w:r>
-      <w:proofErr w:type="spellStart"/>
-      <w:r>
-        <w:t>json</w:t>
-      </w:r>
-      <w:proofErr w:type="spellEnd"/>
-      <w:r>
-        <w:t xml:space="preserve"> file</w:t>
-      </w:r>
-      <w:r>
-        <w:t xml:space="preserve"> or txt</w:t>
-      </w:r>
-      <w:r>
-        <w:t>.</w:t>
-      </w:r>
-      <w:r>
-        <w:t xml:space="preserve"> </w:t>
-      </w:r>
-      <w:r>
-        <w:t>The below screenshot shows you an example of what this will look like. Reach out to the Web Dev team for support with this. They are the experts on this sort of thing!</w:t>
-      </w:r>
-    </w:p>
-    <w:p>
-      <w:pPr>
-        <w:pStyle w:val="ListParagraph"/>
-      </w:pPr>
-      <w:r>
-        <w:rPr>
-          <w:noProof/>
-        </w:rPr>
-        <w:drawing>
-          <wp:inline distT="0" distB="0" distL="0" distR="0" wp14:anchorId="2D439DD4" wp14:editId="160A8A43">
-            <wp:extent cx="5731510" cy="2767965"/>
-            <wp:effectExtent l="0" t="0" r="2540" b="0"/>
-            <wp:docPr id="3" name="Picture 3" descr="Graphical user interface, text, application&#10;&#10;Description automatically generated"/>
-            <wp:cNvGraphicFramePr>
-              <a:graphicFrameLocks xmlns:a="http://schemas.openxmlformats.org/drawingml/2006/main" noChangeAspect="1"/>
-            </wp:cNvGraphicFramePr>
-            <a:graphic xmlns:a="http://schemas.openxmlformats.org/drawingml/2006/main">
-              <a:graphicData uri="http://schemas.openxmlformats.org/drawingml/2006/picture">
-                <pic:pic xmlns:pic="http://schemas.openxmlformats.org/drawingml/2006/picture">
-                  <pic:nvPicPr>
-                    <pic:cNvPr id="3" name="Picture 3" descr="Graphical user interface, text, application&#10;&#10;Description automatically generated"/>
-                    <pic:cNvPicPr/>
-                  </pic:nvPicPr>
-                  <pic:blipFill>
-                    <a:blip r:embed="rId18"/>
-                    <a:stretch>
-                      <a:fillRect/>
-                    </a:stretch>
-                  </pic:blipFill>
-                  <pic:spPr>
-                    <a:xfrm>
-                      <a:off x="0" y="0"/>
-                      <a:ext cx="5731510" cy="2767965"/>
+                      <a:ext cx="5141390" cy="3075697"/>
                     </a:xfrm>
                     <a:prstGeom prst="rect">
                       <a:avLst/>
@@ -1076,22 +676,18 @@
     </w:p>
     <w:p>
       <w:pPr>
-        <w:pStyle w:val="ListParagraph"/>
-        <w:numPr>
-          <w:ilvl w:val="0"/>
-          <w:numId w:val="7"/>
-        </w:numPr>
-      </w:pPr>
-      <w:r>
-        <w:t xml:space="preserve">Submit the html and the </w:t>
-      </w:r>
-      <w:proofErr w:type="spellStart"/>
-      <w:r>
-        <w:t>json</w:t>
-      </w:r>
-      <w:proofErr w:type="spellEnd"/>
-      <w:r>
-        <w:t xml:space="preserve"> to the Web Dev team</w:t>
+        <w:ind w:left="360"/>
+      </w:pPr>
+    </w:p>
+    <w:p>
+      <w:pPr>
+        <w:ind w:left="360"/>
+      </w:pPr>
+      <w:r>
+        <w:t xml:space="preserve">7. </w:t>
+      </w:r>
+      <w:r>
+        <w:t>Submit the html and the json to the Web Dev team</w:t>
       </w:r>
       <w:r>
         <w:t xml:space="preserve"> </w:t>
@@ -1100,13 +696,8 @@
         <w:t>using a Trello card</w:t>
       </w:r>
       <w:r>
-        <w:t xml:space="preserve"> – make sure to add the web dev team leader to the card, as well as links to your html file and the metadata </w:t>
-      </w:r>
-      <w:proofErr w:type="spellStart"/>
-      <w:r>
-        <w:t>json</w:t>
-      </w:r>
-      <w:proofErr w:type="spellEnd"/>
+        <w:t xml:space="preserve"> – make sure to add the web dev team leader to the card, as well as links to your html file and the metadata json</w:t>
+      </w:r>
       <w:r>
         <w:t>.</w:t>
       </w:r>
@@ -1139,7 +730,7 @@
                     <pic:cNvPicPr/>
                   </pic:nvPicPr>
                   <pic:blipFill>
-                    <a:blip r:embed="rId19"/>
+                    <a:blip r:embed="rId15"/>
                     <a:stretch>
                       <a:fillRect/>
                     </a:stretch>
@@ -1165,7 +756,7 @@
         <w:pStyle w:val="ListParagraph"/>
         <w:numPr>
           <w:ilvl w:val="0"/>
-          <w:numId w:val="7"/>
+          <w:numId w:val="13"/>
         </w:numPr>
       </w:pPr>
       <w:r>
@@ -1182,7 +773,26 @@
         <w:pStyle w:val="Heading1"/>
         <w:spacing w:before="0" w:after="0"/>
       </w:pPr>
-      <w:r>
+    </w:p>
+    <w:p>
+      <w:pPr>
+        <w:pStyle w:val="Heading1"/>
+        <w:spacing w:before="0" w:after="0"/>
+      </w:pPr>
+    </w:p>
+    <w:p>
+      <w:pPr>
+        <w:pStyle w:val="Heading1"/>
+        <w:spacing w:before="0" w:after="0"/>
+      </w:pPr>
+    </w:p>
+    <w:p>
+      <w:pPr>
+        <w:pStyle w:val="Heading1"/>
+        <w:spacing w:before="0" w:after="0"/>
+      </w:pPr>
+      <w:r>
+        <w:lastRenderedPageBreak/>
         <w:t>Style guide for use cases</w:t>
       </w:r>
     </w:p>
@@ -1241,23 +851,7 @@
           <w:rFonts w:ascii="Consolas" w:hAnsi="Consolas" w:cs="Courier New"/>
           <w:shd w:val="pct15" w:color="auto" w:fill="FFFFFF"/>
         </w:rPr>
-        <w:t xml:space="preserve">&lt;p class="usecase-subsection-header"&gt;This is a subsection </w:t>
-      </w:r>
-      <w:proofErr w:type="gramStart"/>
-      <w:r>
-        <w:rPr>
-          <w:rFonts w:ascii="Consolas" w:hAnsi="Consolas" w:cs="Courier New"/>
-          <w:shd w:val="pct15" w:color="auto" w:fill="FFFFFF"/>
-        </w:rPr>
-        <w:t>header.&lt;</w:t>
-      </w:r>
-      <w:proofErr w:type="gramEnd"/>
-      <w:r>
-        <w:rPr>
-          <w:rFonts w:ascii="Consolas" w:hAnsi="Consolas" w:cs="Courier New"/>
-          <w:shd w:val="pct15" w:color="auto" w:fill="FFFFFF"/>
-        </w:rPr>
-        <w:t>/p&gt;</w:t>
+        <w:t>&lt;p class="usecase-subsection-header"&gt;This is a subsection header.&lt;/p&gt;</w:t>
       </w:r>
     </w:p>
     <w:p>
@@ -1273,23 +867,7 @@
           <w:rFonts w:ascii="Consolas" w:hAnsi="Consolas" w:cs="Courier New"/>
           <w:shd w:val="pct15" w:color="auto" w:fill="FFFFFF"/>
         </w:rPr>
-        <w:t xml:space="preserve">&lt;p class="usecase-subsection-blurb"&gt;This is a blurb </w:t>
-      </w:r>
-      <w:proofErr w:type="gramStart"/>
-      <w:r>
-        <w:rPr>
-          <w:rFonts w:ascii="Consolas" w:hAnsi="Consolas" w:cs="Courier New"/>
-          <w:shd w:val="pct15" w:color="auto" w:fill="FFFFFF"/>
-        </w:rPr>
-        <w:t>header.&lt;</w:t>
-      </w:r>
-      <w:proofErr w:type="gramEnd"/>
-      <w:r>
-        <w:rPr>
-          <w:rFonts w:ascii="Consolas" w:hAnsi="Consolas" w:cs="Courier New"/>
-          <w:shd w:val="pct15" w:color="auto" w:fill="FFFFFF"/>
-        </w:rPr>
-        <w:t>/p&gt;</w:t>
+        <w:t>&lt;p class="usecase-subsection-blurb"&gt;This is a blurb header.&lt;/p&gt;</w:t>
       </w:r>
     </w:p>
     <w:p>
@@ -1437,13 +1015,8 @@
         <w:spacing w:after="0"/>
       </w:pPr>
       <w:r>
-        <w:t xml:space="preserve">Use the same colour or colour palette throughout your notebook, unless variety is </w:t>
-      </w:r>
-      <w:proofErr w:type="gramStart"/>
-      <w:r>
-        <w:t>necessary</w:t>
-      </w:r>
-      <w:proofErr w:type="gramEnd"/>
+        <w:t>Use the same colour or colour palette throughout your notebook, unless variety is necessary</w:t>
+      </w:r>
     </w:p>
     <w:p>
       <w:pPr>
@@ -1461,13 +1034,8 @@
         <w:spacing w:after="0"/>
       </w:pPr>
       <w:r>
-        <w:t xml:space="preserve">Select a palette based on the type of data being </w:t>
-      </w:r>
-      <w:proofErr w:type="gramStart"/>
-      <w:r>
-        <w:t>represented</w:t>
-      </w:r>
-      <w:proofErr w:type="gramEnd"/>
+        <w:t>Select a palette based on the type of data being represented</w:t>
+      </w:r>
     </w:p>
     <w:p>
       <w:pPr>
@@ -1484,15 +1052,7 @@
         <w:spacing w:after="0"/>
       </w:pPr>
       <w:r>
-        <w:t>Consider accessibility (</w:t>
-      </w:r>
-      <w:proofErr w:type="spellStart"/>
-      <w:r>
-        <w:t>colourblindness</w:t>
-      </w:r>
-      <w:proofErr w:type="spellEnd"/>
-      <w:r>
-        <w:t>, low vision)</w:t>
+        <w:t>Consider accessibility (colourblindness, low vision)</w:t>
       </w:r>
     </w:p>
     <w:p>
@@ -1505,25 +1065,7 @@
         <w:spacing w:after="0"/>
       </w:pPr>
       <w:r>
-        <w:t xml:space="preserve">If all of your plots only use 1-2 </w:t>
-      </w:r>
-      <w:proofErr w:type="spellStart"/>
-      <w:proofErr w:type="gramStart"/>
-      <w:r>
-        <w:t>colors</w:t>
-      </w:r>
-      <w:proofErr w:type="spellEnd"/>
-      <w:proofErr w:type="gramEnd"/>
-      <w:r>
-        <w:t xml:space="preserve"> use one of the company style </w:t>
-      </w:r>
-      <w:proofErr w:type="spellStart"/>
-      <w:r>
-        <w:t>colors</w:t>
-      </w:r>
-      <w:proofErr w:type="spellEnd"/>
-      <w:r>
-        <w:t>:</w:t>
+        <w:t>If all of your plots only use 1-2 colors use one of the company style colors:</w:t>
       </w:r>
     </w:p>
     <w:p>
@@ -1559,7 +1101,7 @@
                     <pic:cNvPicPr/>
                   </pic:nvPicPr>
                   <pic:blipFill rotWithShape="1">
-                    <a:blip r:embed="rId20"/>
+                    <a:blip r:embed="rId16"/>
                     <a:srcRect t="62614"/>
                     <a:stretch/>
                   </pic:blipFill>
@@ -1660,7 +1202,7 @@
                     <pic:cNvPicPr/>
                   </pic:nvPicPr>
                   <pic:blipFill>
-                    <a:blip r:embed="rId21"/>
+                    <a:blip r:embed="rId17"/>
                     <a:stretch>
                       <a:fillRect/>
                     </a:stretch>
@@ -1793,25 +1335,7 @@
           <w:i/>
           <w:iCs/>
         </w:rPr>
-        <w:t xml:space="preserve">2) If your plot needs multiple </w:t>
-      </w:r>
-      <w:proofErr w:type="spellStart"/>
-      <w:r>
-        <w:rPr>
-          <w:rStyle w:val="Heading3Char"/>
-          <w:i/>
-          <w:iCs/>
-        </w:rPr>
-        <w:t>colors</w:t>
-      </w:r>
-      <w:proofErr w:type="spellEnd"/>
-      <w:r>
-        <w:rPr>
-          <w:rStyle w:val="Heading3Char"/>
-          <w:i/>
-          <w:iCs/>
-        </w:rPr>
-        <w:t>, choose an appropriate palette using either of the</w:t>
+        <w:t>2) If your plot needs multiple colors, choose an appropriate palette using either of the</w:t>
       </w:r>
       <w:r>
         <w:t xml:space="preserve"> following tutorials:</w:t>
@@ -1830,7 +1354,7 @@
       <w:r>
         <w:t xml:space="preserve"> </w:t>
       </w:r>
-      <w:hyperlink r:id="rId22" w:history="1">
+      <w:hyperlink r:id="rId18" w:history="1">
         <w:r>
           <w:rPr>
             <w:rStyle w:val="Hyperlink"/>
@@ -1855,7 +1379,7 @@
       <w:r>
         <w:t xml:space="preserve"> </w:t>
       </w:r>
-      <w:hyperlink r:id="rId23" w:history="1">
+      <w:hyperlink r:id="rId19" w:history="1">
         <w:r>
           <w:rPr>
             <w:rStyle w:val="Hyperlink"/>
@@ -1881,25 +1405,9 @@
     </w:p>
     <w:p>
       <w:r>
-        <w:t>For qualitative plotting Seaborn's '</w:t>
-      </w:r>
-      <w:proofErr w:type="spellStart"/>
-      <w:r>
-        <w:t>colorblind</w:t>
-      </w:r>
-      <w:proofErr w:type="spellEnd"/>
-      <w:r>
-        <w:t xml:space="preserve">' palette is recommended. For maps with sequential or diverging it is recommended to use one of the </w:t>
-      </w:r>
-      <w:proofErr w:type="spellStart"/>
-      <w:r>
-        <w:t>Color</w:t>
-      </w:r>
-      <w:proofErr w:type="spellEnd"/>
-      <w:r>
-        <w:t xml:space="preserve"> Brewer schemes which can be previewed at </w:t>
-      </w:r>
-      <w:hyperlink r:id="rId24" w:history="1">
+        <w:t xml:space="preserve">For qualitative plotting Seaborn's 'colorblind' palette is recommended. For maps with sequential or diverging it is recommended to use one of the Color Brewer schemes which can be previewed at </w:t>
+      </w:r>
+      <w:hyperlink r:id="rId20" w:history="1">
         <w:r>
           <w:rPr>
             <w:rStyle w:val="Hyperlink"/>
@@ -1962,136 +1470,40 @@
           <w:rFonts w:ascii="Consolas" w:hAnsi="Consolas"/>
           <w:shd w:val="pct15" w:color="auto" w:fill="FFFFFF"/>
         </w:rPr>
-        <w:t xml:space="preserve">&lt;a </w:t>
-      </w:r>
-      <w:proofErr w:type="spellStart"/>
+        <w:t>&lt;a href="#fn-1"&gt;[1]&lt;/a&gt;</w:t>
+      </w:r>
+      <w:r>
+        <w:t xml:space="preserve"> </w:t>
+      </w:r>
+    </w:p>
+    <w:p>
+      <w:r>
+        <w:t xml:space="preserve">and add a matching ID in the reference list using the </w:t>
+      </w:r>
       <w:r>
         <w:rPr>
           <w:rFonts w:ascii="Consolas" w:hAnsi="Consolas"/>
           <w:shd w:val="pct15" w:color="auto" w:fill="FFFFFF"/>
         </w:rPr>
-        <w:t>href</w:t>
-      </w:r>
-      <w:proofErr w:type="spellEnd"/>
+        <w:t>&lt;fn&gt;</w:t>
+      </w:r>
+      <w:r>
+        <w:t xml:space="preserve"> tag:</w:t>
+      </w:r>
+    </w:p>
+    <w:p>
+      <w:pPr>
+        <w:ind w:left="720"/>
+      </w:pPr>
+      <w:r>
+        <w:t xml:space="preserve"> </w:t>
+      </w:r>
       <w:r>
         <w:rPr>
           <w:rFonts w:ascii="Consolas" w:hAnsi="Consolas"/>
           <w:shd w:val="pct15" w:color="auto" w:fill="FFFFFF"/>
         </w:rPr>
-        <w:t>="#fn-1"&gt;[</w:t>
-      </w:r>
-      <w:proofErr w:type="gramStart"/>
-      <w:r>
-        <w:rPr>
-          <w:rFonts w:ascii="Consolas" w:hAnsi="Consolas"/>
-          <w:shd w:val="pct15" w:color="auto" w:fill="FFFFFF"/>
-        </w:rPr>
-        <w:t>1]&lt;</w:t>
-      </w:r>
-      <w:proofErr w:type="gramEnd"/>
-      <w:r>
-        <w:rPr>
-          <w:rFonts w:ascii="Consolas" w:hAnsi="Consolas"/>
-          <w:shd w:val="pct15" w:color="auto" w:fill="FFFFFF"/>
-        </w:rPr>
-        <w:t>/a&gt;</w:t>
-      </w:r>
-      <w:r>
-        <w:t xml:space="preserve"> </w:t>
-      </w:r>
-    </w:p>
-    <w:p>
-      <w:r>
-        <w:t xml:space="preserve">and add a matching ID in the reference list using the </w:t>
-      </w:r>
-      <w:r>
-        <w:rPr>
-          <w:rFonts w:ascii="Consolas" w:hAnsi="Consolas"/>
-          <w:shd w:val="pct15" w:color="auto" w:fill="FFFFFF"/>
-        </w:rPr>
-        <w:t>&lt;</w:t>
-      </w:r>
-      <w:proofErr w:type="spellStart"/>
-      <w:r>
-        <w:rPr>
-          <w:rFonts w:ascii="Consolas" w:hAnsi="Consolas"/>
-          <w:shd w:val="pct15" w:color="auto" w:fill="FFFFFF"/>
-        </w:rPr>
-        <w:t>fn</w:t>
-      </w:r>
-      <w:proofErr w:type="spellEnd"/>
-      <w:r>
-        <w:rPr>
-          <w:rFonts w:ascii="Consolas" w:hAnsi="Consolas"/>
-          <w:shd w:val="pct15" w:color="auto" w:fill="FFFFFF"/>
-        </w:rPr>
-        <w:t>&gt;</w:t>
-      </w:r>
-      <w:r>
-        <w:t xml:space="preserve"> tag:</w:t>
-      </w:r>
-    </w:p>
-    <w:p>
-      <w:pPr>
-        <w:ind w:left="720"/>
-      </w:pPr>
-      <w:r>
-        <w:t xml:space="preserve"> </w:t>
-      </w:r>
-      <w:r>
-        <w:rPr>
-          <w:rFonts w:ascii="Consolas" w:hAnsi="Consolas"/>
-          <w:shd w:val="pct15" w:color="auto" w:fill="FFFFFF"/>
-        </w:rPr>
-        <w:t>&lt;</w:t>
-      </w:r>
-      <w:proofErr w:type="spellStart"/>
-      <w:r>
-        <w:rPr>
-          <w:rFonts w:ascii="Consolas" w:hAnsi="Consolas"/>
-          <w:shd w:val="pct15" w:color="auto" w:fill="FFFFFF"/>
-        </w:rPr>
-        <w:t>fn</w:t>
-      </w:r>
-      <w:proofErr w:type="spellEnd"/>
-      <w:r>
-        <w:rPr>
-          <w:rFonts w:ascii="Consolas" w:hAnsi="Consolas"/>
-          <w:shd w:val="pct15" w:color="auto" w:fill="FFFFFF"/>
-        </w:rPr>
-        <w:t xml:space="preserve"> id="fn-1"</w:t>
-      </w:r>
-      <w:proofErr w:type="gramStart"/>
-      <w:r>
-        <w:rPr>
-          <w:rFonts w:ascii="Consolas" w:hAnsi="Consolas"/>
-          <w:shd w:val="pct15" w:color="auto" w:fill="FFFFFF"/>
-        </w:rPr>
-        <w:t>&gt;[</w:t>
-      </w:r>
-      <w:proofErr w:type="gramEnd"/>
-      <w:r>
-        <w:rPr>
-          <w:rFonts w:ascii="Consolas" w:hAnsi="Consolas"/>
-          <w:shd w:val="pct15" w:color="auto" w:fill="FFFFFF"/>
-        </w:rPr>
-        <w:t>1] Author (Year) _Title_, Publisher, Publication location.&lt;/</w:t>
-      </w:r>
-      <w:proofErr w:type="spellStart"/>
-      <w:r>
-        <w:rPr>
-          <w:rFonts w:ascii="Consolas" w:hAnsi="Consolas"/>
-          <w:shd w:val="pct15" w:color="auto" w:fill="FFFFFF"/>
-        </w:rPr>
-        <w:t>fn</w:t>
-      </w:r>
-      <w:proofErr w:type="spellEnd"/>
-      <w:r>
-        <w:rPr>
-          <w:rFonts w:ascii="Consolas" w:hAnsi="Consolas"/>
-          <w:shd w:val="pct15" w:color="auto" w:fill="FFFFFF"/>
-        </w:rPr>
-        <w:t>&gt;</w:t>
+        <w:t>&lt;fn id="fn-1"&gt;[1] Author (Year) _Title_, Publisher, Publication location.&lt;/fn&gt;</w:t>
       </w:r>
     </w:p>
     <w:p>
@@ -2122,13 +1534,8 @@
       <w:r>
         <w:t xml:space="preserve">Alison Collins (added </w:t>
       </w:r>
-      <w:proofErr w:type="gramStart"/>
-      <w:r>
-        <w:t>export .ipynb</w:t>
-      </w:r>
-      <w:proofErr w:type="gramEnd"/>
-      <w:r>
-        <w:t xml:space="preserve"> in </w:t>
+      <w:r>
+        <w:t xml:space="preserve">export .ipynb in </w:t>
       </w:r>
       <w:r>
         <w:t>VS</w:t>
@@ -2138,7 +1545,7 @@
       </w:r>
     </w:p>
     <w:sectPr>
-      <w:headerReference w:type="default" r:id="rId25"/>
+      <w:headerReference w:type="default" r:id="rId21"/>
       <w:pgSz w:w="11906" w:h="16838"/>
       <w:pgMar w:top="720" w:right="720" w:bottom="720" w:left="720" w:header="709" w:footer="709" w:gutter="0"/>
       <w:cols w:space="708"/>
@@ -2479,6 +1886,95 @@
     </w:lvl>
   </w:abstractNum>
   <w:abstractNum w:abstractNumId="2" w15:restartNumberingAfterBreak="0">
+    <w:nsid w:val="237A2F71"/>
+    <w:multiLevelType w:val="hybridMultilevel"/>
+    <w:tmpl w:val="11683118"/>
+    <w:lvl w:ilvl="0" w:tplc="0C09000F">
+      <w:start w:val="8"/>
+      <w:numFmt w:val="decimal"/>
+      <w:lvlText w:val="%1."/>
+      <w:lvlJc w:val="left"/>
+      <w:pPr>
+        <w:ind w:left="720" w:hanging="360"/>
+      </w:pPr>
+      <w:rPr>
+        <w:rFonts w:hint="default"/>
+      </w:rPr>
+    </w:lvl>
+    <w:lvl w:ilvl="1" w:tplc="0C090019" w:tentative="1">
+      <w:start w:val="1"/>
+      <w:numFmt w:val="lowerLetter"/>
+      <w:lvlText w:val="%2."/>
+      <w:lvlJc w:val="left"/>
+      <w:pPr>
+        <w:ind w:left="1440" w:hanging="360"/>
+      </w:pPr>
+    </w:lvl>
+    <w:lvl w:ilvl="2" w:tplc="0C09001B" w:tentative="1">
+      <w:start w:val="1"/>
+      <w:numFmt w:val="lowerRoman"/>
+      <w:lvlText w:val="%3."/>
+      <w:lvlJc w:val="right"/>
+      <w:pPr>
+        <w:ind w:left="2160" w:hanging="180"/>
+      </w:pPr>
+    </w:lvl>
+    <w:lvl w:ilvl="3" w:tplc="0C09000F" w:tentative="1">
+      <w:start w:val="1"/>
+      <w:numFmt w:val="decimal"/>
+      <w:lvlText w:val="%4."/>
+      <w:lvlJc w:val="left"/>
+      <w:pPr>
+        <w:ind w:left="2880" w:hanging="360"/>
+      </w:pPr>
+    </w:lvl>
+    <w:lvl w:ilvl="4" w:tplc="0C090019" w:tentative="1">
+      <w:start w:val="1"/>
+      <w:numFmt w:val="lowerLetter"/>
+      <w:lvlText w:val="%5."/>
+      <w:lvlJc w:val="left"/>
+      <w:pPr>
+        <w:ind w:left="3600" w:hanging="360"/>
+      </w:pPr>
+    </w:lvl>
+    <w:lvl w:ilvl="5" w:tplc="0C09001B" w:tentative="1">
+      <w:start w:val="1"/>
+      <w:numFmt w:val="lowerRoman"/>
+      <w:lvlText w:val="%6."/>
+      <w:lvlJc w:val="right"/>
+      <w:pPr>
+        <w:ind w:left="4320" w:hanging="180"/>
+      </w:pPr>
+    </w:lvl>
+    <w:lvl w:ilvl="6" w:tplc="0C09000F" w:tentative="1">
+      <w:start w:val="1"/>
+      <w:numFmt w:val="decimal"/>
+      <w:lvlText w:val="%7."/>
+      <w:lvlJc w:val="left"/>
+      <w:pPr>
+        <w:ind w:left="5040" w:hanging="360"/>
+      </w:pPr>
+    </w:lvl>
+    <w:lvl w:ilvl="7" w:tplc="0C090019" w:tentative="1">
+      <w:start w:val="1"/>
+      <w:numFmt w:val="lowerLetter"/>
+      <w:lvlText w:val="%8."/>
+      <w:lvlJc w:val="left"/>
+      <w:pPr>
+        <w:ind w:left="5760" w:hanging="360"/>
+      </w:pPr>
+    </w:lvl>
+    <w:lvl w:ilvl="8" w:tplc="0C09001B" w:tentative="1">
+      <w:start w:val="1"/>
+      <w:numFmt w:val="lowerRoman"/>
+      <w:lvlText w:val="%9."/>
+      <w:lvlJc w:val="right"/>
+      <w:pPr>
+        <w:ind w:left="6480" w:hanging="180"/>
+      </w:pPr>
+    </w:lvl>
+  </w:abstractNum>
+  <w:abstractNum w:abstractNumId="3" w15:restartNumberingAfterBreak="0">
     <w:nsid w:val="265E1577"/>
     <w:multiLevelType w:val="hybridMultilevel"/>
     <w:tmpl w:val="5240F510"/>
@@ -2568,7 +2064,7 @@
       </w:pPr>
     </w:lvl>
   </w:abstractNum>
-  <w:abstractNum w:abstractNumId="3" w15:restartNumberingAfterBreak="0">
+  <w:abstractNum w:abstractNumId="4" w15:restartNumberingAfterBreak="0">
     <w:nsid w:val="2C683E4C"/>
     <w:multiLevelType w:val="hybridMultilevel"/>
     <w:tmpl w:val="55F6281E"/>
@@ -2657,7 +2153,7 @@
       </w:pPr>
     </w:lvl>
   </w:abstractNum>
-  <w:abstractNum w:abstractNumId="4" w15:restartNumberingAfterBreak="0">
+  <w:abstractNum w:abstractNumId="5" w15:restartNumberingAfterBreak="0">
     <w:nsid w:val="2E896ABA"/>
     <w:multiLevelType w:val="hybridMultilevel"/>
     <w:tmpl w:val="10584C3C"/>
@@ -2743,7 +2239,7 @@
       </w:pPr>
     </w:lvl>
   </w:abstractNum>
-  <w:abstractNum w:abstractNumId="5" w15:restartNumberingAfterBreak="0">
+  <w:abstractNum w:abstractNumId="6" w15:restartNumberingAfterBreak="0">
     <w:nsid w:val="4F76377B"/>
     <w:multiLevelType w:val="hybridMultilevel"/>
     <w:tmpl w:val="6F7C7E72"/>
@@ -2832,7 +2328,7 @@
       </w:pPr>
     </w:lvl>
   </w:abstractNum>
-  <w:abstractNum w:abstractNumId="6" w15:restartNumberingAfterBreak="0">
+  <w:abstractNum w:abstractNumId="7" w15:restartNumberingAfterBreak="0">
     <w:nsid w:val="533853E4"/>
     <w:multiLevelType w:val="hybridMultilevel"/>
     <w:tmpl w:val="21727538"/>
@@ -2945,7 +2441,7 @@
       </w:rPr>
     </w:lvl>
   </w:abstractNum>
-  <w:abstractNum w:abstractNumId="7" w15:restartNumberingAfterBreak="0">
+  <w:abstractNum w:abstractNumId="8" w15:restartNumberingAfterBreak="0">
     <w:nsid w:val="5AD03623"/>
     <w:multiLevelType w:val="hybridMultilevel"/>
     <w:tmpl w:val="10584C3C"/>
@@ -3031,7 +2527,7 @@
       </w:pPr>
     </w:lvl>
   </w:abstractNum>
-  <w:abstractNum w:abstractNumId="8" w15:restartNumberingAfterBreak="0">
+  <w:abstractNum w:abstractNumId="9" w15:restartNumberingAfterBreak="0">
     <w:nsid w:val="5D0C55D1"/>
     <w:multiLevelType w:val="hybridMultilevel"/>
     <w:tmpl w:val="3AE02B9E"/>
@@ -3120,7 +2616,7 @@
       </w:pPr>
     </w:lvl>
   </w:abstractNum>
-  <w:abstractNum w:abstractNumId="9" w15:restartNumberingAfterBreak="0">
+  <w:abstractNum w:abstractNumId="10" w15:restartNumberingAfterBreak="0">
     <w:nsid w:val="692C0050"/>
     <w:multiLevelType w:val="hybridMultilevel"/>
     <w:tmpl w:val="4F087438"/>
@@ -3209,7 +2705,7 @@
       </w:pPr>
     </w:lvl>
   </w:abstractNum>
-  <w:abstractNum w:abstractNumId="10" w15:restartNumberingAfterBreak="0">
+  <w:abstractNum w:abstractNumId="11" w15:restartNumberingAfterBreak="0">
     <w:nsid w:val="69EC51D2"/>
     <w:multiLevelType w:val="hybridMultilevel"/>
     <w:tmpl w:val="10584C3C"/>
@@ -3295,7 +2791,7 @@
       </w:pPr>
     </w:lvl>
   </w:abstractNum>
-  <w:abstractNum w:abstractNumId="11" w15:restartNumberingAfterBreak="0">
+  <w:abstractNum w:abstractNumId="12" w15:restartNumberingAfterBreak="0">
     <w:nsid w:val="7BC46E1F"/>
     <w:multiLevelType w:val="hybridMultilevel"/>
     <w:tmpl w:val="C16C018A"/>
@@ -3409,7 +2905,7 @@
     </w:lvl>
   </w:abstractNum>
   <w:num w:numId="1" w16cid:durableId="287780358">
-    <w:abstractNumId w:val="6"/>
+    <w:abstractNumId w:val="7"/>
   </w:num>
   <w:num w:numId="2" w16cid:durableId="1374885205">
     <w:abstractNumId w:val="1"/>
@@ -3418,31 +2914,34 @@
     <w:abstractNumId w:val="0"/>
   </w:num>
   <w:num w:numId="4" w16cid:durableId="105541785">
-    <w:abstractNumId w:val="7"/>
+    <w:abstractNumId w:val="8"/>
   </w:num>
   <w:num w:numId="5" w16cid:durableId="194972369">
+    <w:abstractNumId w:val="6"/>
+  </w:num>
+  <w:num w:numId="6" w16cid:durableId="1840609270">
+    <w:abstractNumId w:val="12"/>
+  </w:num>
+  <w:num w:numId="7" w16cid:durableId="993992620">
     <w:abstractNumId w:val="5"/>
   </w:num>
-  <w:num w:numId="6" w16cid:durableId="1840609270">
+  <w:num w:numId="8" w16cid:durableId="479923987">
     <w:abstractNumId w:val="11"/>
   </w:num>
-  <w:num w:numId="7" w16cid:durableId="993992620">
+  <w:num w:numId="9" w16cid:durableId="1191601063">
+    <w:abstractNumId w:val="10"/>
+  </w:num>
+  <w:num w:numId="10" w16cid:durableId="1464882467">
+    <w:abstractNumId w:val="3"/>
+  </w:num>
+  <w:num w:numId="11" w16cid:durableId="1306928036">
+    <w:abstractNumId w:val="9"/>
+  </w:num>
+  <w:num w:numId="12" w16cid:durableId="204103301">
     <w:abstractNumId w:val="4"/>
   </w:num>
-  <w:num w:numId="8" w16cid:durableId="479923987">
-    <w:abstractNumId w:val="10"/>
-  </w:num>
-  <w:num w:numId="9" w16cid:durableId="1191601063">
-    <w:abstractNumId w:val="9"/>
-  </w:num>
-  <w:num w:numId="10" w16cid:durableId="1464882467">
+  <w:num w:numId="13" w16cid:durableId="946275858">
     <w:abstractNumId w:val="2"/>
-  </w:num>
-  <w:num w:numId="11" w16cid:durableId="1306928036">
-    <w:abstractNumId w:val="8"/>
-  </w:num>
-  <w:num w:numId="12" w16cid:durableId="204103301">
-    <w:abstractNumId w:val="3"/>
   </w:num>
 </w:numbering>
 </file>
@@ -4421,6 +3920,7 @@
     <w:rsid w:val="00B02562"/>
     <w:rsid w:val="00CC001B"/>
     <w:rsid w:val="00D40361"/>
+    <w:rsid w:val="00FF0333"/>
   </w:rsids>
   <m:mathPr>
     <m:mathFont m:val="Cambria Math"/>

</xml_diff>